<commit_message>
Update daftar isi dan daftar gambar
</commit_message>
<xml_diff>
--- a/Perancangan Sistem Informasi Perpustakaan.docx
+++ b/Perancangan Sistem Informasi Perpustakaan.docx
@@ -773,6 +773,19 @@
     </w:p>
     <w:p>
       <w:pPr>
+        <w:spacing w:line="360" w:lineRule="auto"/>
+        <w:jc w:val="center"/>
+        <w:rPr>
+          <w:rFonts w:ascii="Times New Roman" w:hAnsi="Times New Roman" w:cs="Times New Roman"/>
+          <w:b/>
+          <w:bCs/>
+          <w:sz w:val="28"/>
+          <w:szCs w:val="28"/>
+        </w:rPr>
+      </w:pPr>
+    </w:p>
+    <w:p>
+      <w:pPr>
         <w:spacing w:line="480" w:lineRule="auto"/>
         <w:jc w:val="both"/>
         <w:rPr>
@@ -1150,7 +1163,15 @@
           <w:sz w:val="24"/>
           <w:szCs w:val="24"/>
         </w:rPr>
-        <w:t>Depok, 20 Desember 2020</w:t>
+        <w:t xml:space="preserve">Depok, </w:t>
+      </w:r>
+      <w:r>
+        <w:rPr>
+          <w:rFonts w:ascii="Times New Roman" w:hAnsi="Times New Roman" w:cs="Times New Roman"/>
+          <w:sz w:val="24"/>
+          <w:szCs w:val="24"/>
+        </w:rPr>
+        <w:t>4 Januari 2020</w:t>
       </w:r>
     </w:p>
     <w:p>
@@ -1181,7 +1202,23 @@
           <w:sz w:val="24"/>
           <w:szCs w:val="24"/>
         </w:rPr>
-        <w:t xml:space="preserve">   Penulis</w:t>
+        <w:t xml:space="preserve">  </w:t>
+      </w:r>
+      <w:r>
+        <w:rPr>
+          <w:rFonts w:ascii="Times New Roman" w:hAnsi="Times New Roman" w:cs="Times New Roman"/>
+          <w:sz w:val="24"/>
+          <w:szCs w:val="24"/>
+        </w:rPr>
+        <w:t xml:space="preserve">      </w:t>
+      </w:r>
+      <w:r>
+        <w:rPr>
+          <w:rFonts w:ascii="Times New Roman" w:hAnsi="Times New Roman" w:cs="Times New Roman"/>
+          <w:sz w:val="24"/>
+          <w:szCs w:val="24"/>
+        </w:rPr>
+        <w:t xml:space="preserve"> Penulis</w:t>
       </w:r>
     </w:p>
     <w:p>
@@ -2654,7 +2691,7 @@
     </w:p>
     <w:p>
       <w:pPr>
-        <w:spacing w:line="240" w:lineRule="auto"/>
+        <w:spacing w:line="480" w:lineRule="auto"/>
         <w:jc w:val="center"/>
         <w:rPr>
           <w:rFonts w:ascii="Times New Roman" w:hAnsi="Times New Roman" w:cs="Times New Roman"/>
@@ -2678,22 +2715,1553 @@
     </w:p>
     <w:p>
       <w:pPr>
-        <w:rPr>
-          <w:rFonts w:ascii="Times New Roman" w:hAnsi="Times New Roman" w:cs="Times New Roman"/>
-          <w:b/>
-          <w:bCs/>
-          <w:sz w:val="24"/>
-          <w:szCs w:val="24"/>
-        </w:rPr>
-      </w:pPr>
-      <w:r>
-        <w:rPr>
-          <w:rFonts w:ascii="Times New Roman" w:hAnsi="Times New Roman" w:cs="Times New Roman"/>
-          <w:b/>
-          <w:bCs/>
-          <w:sz w:val="24"/>
-          <w:szCs w:val="24"/>
-        </w:rPr>
+        <w:spacing w:line="240" w:lineRule="auto"/>
+        <w:rPr>
+          <w:rFonts w:ascii="Times New Roman" w:hAnsi="Times New Roman" w:cs="Times New Roman"/>
+          <w:b/>
+          <w:bCs/>
+          <w:sz w:val="24"/>
+          <w:szCs w:val="24"/>
+        </w:rPr>
+      </w:pPr>
+    </w:p>
+    <w:p>
+      <w:pPr>
+        <w:spacing w:line="240" w:lineRule="auto"/>
+        <w:rPr>
+          <w:rFonts w:ascii="Times New Roman" w:hAnsi="Times New Roman" w:cs="Times New Roman"/>
+          <w:sz w:val="24"/>
+          <w:szCs w:val="24"/>
+        </w:rPr>
+      </w:pPr>
+      <w:r>
+        <w:rPr>
+          <w:rFonts w:ascii="Times New Roman" w:hAnsi="Times New Roman" w:cs="Times New Roman"/>
+          <w:sz w:val="24"/>
+          <w:szCs w:val="24"/>
+        </w:rPr>
+        <w:t>Gambar II.1</w:t>
+      </w:r>
+      <w:r>
+        <w:rPr>
+          <w:rFonts w:ascii="Times New Roman" w:hAnsi="Times New Roman" w:cs="Times New Roman"/>
+          <w:sz w:val="24"/>
+          <w:szCs w:val="24"/>
+        </w:rPr>
+        <w:t xml:space="preserve">. </w:t>
+      </w:r>
+      <w:r>
+        <w:rPr>
+          <w:rFonts w:ascii="Times New Roman" w:hAnsi="Times New Roman" w:cs="Times New Roman"/>
+          <w:sz w:val="24"/>
+          <w:szCs w:val="24"/>
+        </w:rPr>
+        <w:t xml:space="preserve">Program </w:t>
+      </w:r>
+      <w:r>
+        <w:rPr>
+          <w:rFonts w:ascii="Times New Roman" w:hAnsi="Times New Roman" w:cs="Times New Roman"/>
+          <w:sz w:val="24"/>
+          <w:szCs w:val="24"/>
+        </w:rPr>
+        <w:t>Komputer ……………………………</w:t>
+      </w:r>
+    </w:p>
+    <w:p>
+      <w:pPr>
+        <w:spacing w:line="240" w:lineRule="auto"/>
+        <w:rPr>
+          <w:rFonts w:ascii="Times New Roman" w:hAnsi="Times New Roman" w:cs="Times New Roman"/>
+          <w:sz w:val="24"/>
+          <w:szCs w:val="24"/>
+        </w:rPr>
+      </w:pPr>
+      <w:r>
+        <w:rPr>
+          <w:rFonts w:ascii="Times New Roman" w:hAnsi="Times New Roman" w:cs="Times New Roman"/>
+          <w:sz w:val="24"/>
+          <w:szCs w:val="24"/>
+        </w:rPr>
+        <w:t>Gambar II.</w:t>
+      </w:r>
+      <w:r>
+        <w:rPr>
+          <w:rFonts w:ascii="Times New Roman" w:hAnsi="Times New Roman" w:cs="Times New Roman"/>
+          <w:sz w:val="24"/>
+          <w:szCs w:val="24"/>
+        </w:rPr>
+        <w:t>2</w:t>
+      </w:r>
+      <w:r>
+        <w:rPr>
+          <w:rFonts w:ascii="Times New Roman" w:hAnsi="Times New Roman" w:cs="Times New Roman"/>
+          <w:sz w:val="24"/>
+          <w:szCs w:val="24"/>
+        </w:rPr>
+        <w:t xml:space="preserve">. </w:t>
+      </w:r>
+      <w:r>
+        <w:rPr>
+          <w:rFonts w:ascii="Times New Roman" w:hAnsi="Times New Roman" w:cs="Times New Roman"/>
+          <w:sz w:val="24"/>
+          <w:szCs w:val="24"/>
+        </w:rPr>
+        <w:t xml:space="preserve">Mesin Differensial </w:t>
+      </w:r>
+      <w:r>
+        <w:rPr>
+          <w:rFonts w:ascii="Times New Roman" w:hAnsi="Times New Roman" w:cs="Times New Roman"/>
+          <w:sz w:val="24"/>
+          <w:szCs w:val="24"/>
+        </w:rPr>
+        <w:t>……………………………</w:t>
+      </w:r>
+    </w:p>
+    <w:p>
+      <w:pPr>
+        <w:spacing w:line="240" w:lineRule="auto"/>
+        <w:rPr>
+          <w:rFonts w:ascii="Times New Roman" w:hAnsi="Times New Roman" w:cs="Times New Roman"/>
+          <w:sz w:val="24"/>
+          <w:szCs w:val="24"/>
+        </w:rPr>
+      </w:pPr>
+      <w:r>
+        <w:rPr>
+          <w:rFonts w:ascii="Times New Roman" w:hAnsi="Times New Roman" w:cs="Times New Roman"/>
+          <w:sz w:val="24"/>
+          <w:szCs w:val="24"/>
+        </w:rPr>
+        <w:t>Gambar II.</w:t>
+      </w:r>
+      <w:r>
+        <w:rPr>
+          <w:rFonts w:ascii="Times New Roman" w:hAnsi="Times New Roman" w:cs="Times New Roman"/>
+          <w:sz w:val="24"/>
+          <w:szCs w:val="24"/>
+        </w:rPr>
+        <w:t>3</w:t>
+      </w:r>
+      <w:r>
+        <w:rPr>
+          <w:rFonts w:ascii="Times New Roman" w:hAnsi="Times New Roman" w:cs="Times New Roman"/>
+          <w:sz w:val="24"/>
+          <w:szCs w:val="24"/>
+        </w:rPr>
+        <w:t xml:space="preserve">. </w:t>
+      </w:r>
+      <w:r>
+        <w:rPr>
+          <w:rFonts w:ascii="Times New Roman" w:hAnsi="Times New Roman" w:cs="Times New Roman"/>
+          <w:sz w:val="24"/>
+          <w:szCs w:val="24"/>
+        </w:rPr>
+        <w:t>Program Word Processing</w:t>
+      </w:r>
+      <w:r>
+        <w:rPr>
+          <w:rFonts w:ascii="Times New Roman" w:hAnsi="Times New Roman" w:cs="Times New Roman"/>
+          <w:sz w:val="24"/>
+          <w:szCs w:val="24"/>
+        </w:rPr>
+        <w:t xml:space="preserve"> </w:t>
+      </w:r>
+      <w:r>
+        <w:rPr>
+          <w:rFonts w:ascii="Times New Roman" w:hAnsi="Times New Roman" w:cs="Times New Roman"/>
+          <w:sz w:val="24"/>
+          <w:szCs w:val="24"/>
+        </w:rPr>
+        <w:t>……………………………</w:t>
+      </w:r>
+    </w:p>
+    <w:p>
+      <w:pPr>
+        <w:spacing w:line="240" w:lineRule="auto"/>
+        <w:rPr>
+          <w:rFonts w:ascii="Times New Roman" w:hAnsi="Times New Roman" w:cs="Times New Roman"/>
+          <w:sz w:val="24"/>
+          <w:szCs w:val="24"/>
+        </w:rPr>
+      </w:pPr>
+      <w:r>
+        <w:rPr>
+          <w:rFonts w:ascii="Times New Roman" w:hAnsi="Times New Roman" w:cs="Times New Roman"/>
+          <w:sz w:val="24"/>
+          <w:szCs w:val="24"/>
+        </w:rPr>
+        <w:t>Gambar II.</w:t>
+      </w:r>
+      <w:r>
+        <w:rPr>
+          <w:rFonts w:ascii="Times New Roman" w:hAnsi="Times New Roman" w:cs="Times New Roman"/>
+          <w:sz w:val="24"/>
+          <w:szCs w:val="24"/>
+        </w:rPr>
+        <w:t>4</w:t>
+      </w:r>
+      <w:r>
+        <w:rPr>
+          <w:rFonts w:ascii="Times New Roman" w:hAnsi="Times New Roman" w:cs="Times New Roman"/>
+          <w:sz w:val="24"/>
+          <w:szCs w:val="24"/>
+        </w:rPr>
+        <w:t xml:space="preserve">. </w:t>
+      </w:r>
+      <w:r>
+        <w:rPr>
+          <w:rFonts w:ascii="Times New Roman" w:hAnsi="Times New Roman" w:cs="Times New Roman"/>
+          <w:sz w:val="24"/>
+          <w:szCs w:val="24"/>
+        </w:rPr>
+        <w:t>Program Desktop Publishing</w:t>
+      </w:r>
+      <w:r>
+        <w:rPr>
+          <w:rFonts w:ascii="Times New Roman" w:hAnsi="Times New Roman" w:cs="Times New Roman"/>
+          <w:sz w:val="24"/>
+          <w:szCs w:val="24"/>
+        </w:rPr>
+        <w:t xml:space="preserve"> </w:t>
+      </w:r>
+      <w:r>
+        <w:rPr>
+          <w:rFonts w:ascii="Times New Roman" w:hAnsi="Times New Roman" w:cs="Times New Roman"/>
+          <w:sz w:val="24"/>
+          <w:szCs w:val="24"/>
+        </w:rPr>
+        <w:t>……………………………</w:t>
+      </w:r>
+    </w:p>
+    <w:p>
+      <w:pPr>
+        <w:spacing w:line="240" w:lineRule="auto"/>
+        <w:rPr>
+          <w:rFonts w:ascii="Times New Roman" w:hAnsi="Times New Roman" w:cs="Times New Roman"/>
+          <w:sz w:val="24"/>
+          <w:szCs w:val="24"/>
+        </w:rPr>
+      </w:pPr>
+      <w:r>
+        <w:rPr>
+          <w:rFonts w:ascii="Times New Roman" w:hAnsi="Times New Roman" w:cs="Times New Roman"/>
+          <w:sz w:val="24"/>
+          <w:szCs w:val="24"/>
+        </w:rPr>
+        <w:t>Gambar II.</w:t>
+      </w:r>
+      <w:r>
+        <w:rPr>
+          <w:rFonts w:ascii="Times New Roman" w:hAnsi="Times New Roman" w:cs="Times New Roman"/>
+          <w:sz w:val="24"/>
+          <w:szCs w:val="24"/>
+        </w:rPr>
+        <w:t>5</w:t>
+      </w:r>
+      <w:r>
+        <w:rPr>
+          <w:rFonts w:ascii="Times New Roman" w:hAnsi="Times New Roman" w:cs="Times New Roman"/>
+          <w:sz w:val="24"/>
+          <w:szCs w:val="24"/>
+        </w:rPr>
+        <w:t xml:space="preserve">. </w:t>
+      </w:r>
+      <w:r>
+        <w:rPr>
+          <w:rFonts w:ascii="Times New Roman" w:hAnsi="Times New Roman" w:cs="Times New Roman"/>
+          <w:sz w:val="24"/>
+          <w:szCs w:val="24"/>
+        </w:rPr>
+        <w:t>Program Spreadsheet</w:t>
+      </w:r>
+      <w:r>
+        <w:rPr>
+          <w:rFonts w:ascii="Times New Roman" w:hAnsi="Times New Roman" w:cs="Times New Roman"/>
+          <w:sz w:val="24"/>
+          <w:szCs w:val="24"/>
+        </w:rPr>
+        <w:t xml:space="preserve"> </w:t>
+      </w:r>
+      <w:r>
+        <w:rPr>
+          <w:rFonts w:ascii="Times New Roman" w:hAnsi="Times New Roman" w:cs="Times New Roman"/>
+          <w:sz w:val="24"/>
+          <w:szCs w:val="24"/>
+        </w:rPr>
+        <w:t>……………………………</w:t>
+      </w:r>
+    </w:p>
+    <w:p>
+      <w:pPr>
+        <w:spacing w:line="240" w:lineRule="auto"/>
+        <w:rPr>
+          <w:rFonts w:ascii="Times New Roman" w:hAnsi="Times New Roman" w:cs="Times New Roman"/>
+          <w:sz w:val="24"/>
+          <w:szCs w:val="24"/>
+        </w:rPr>
+      </w:pPr>
+      <w:r>
+        <w:rPr>
+          <w:rFonts w:ascii="Times New Roman" w:hAnsi="Times New Roman" w:cs="Times New Roman"/>
+          <w:sz w:val="24"/>
+          <w:szCs w:val="24"/>
+        </w:rPr>
+        <w:t>Gambar II.</w:t>
+      </w:r>
+      <w:r>
+        <w:rPr>
+          <w:rFonts w:ascii="Times New Roman" w:hAnsi="Times New Roman" w:cs="Times New Roman"/>
+          <w:sz w:val="24"/>
+          <w:szCs w:val="24"/>
+        </w:rPr>
+        <w:t>6</w:t>
+      </w:r>
+      <w:r>
+        <w:rPr>
+          <w:rFonts w:ascii="Times New Roman" w:hAnsi="Times New Roman" w:cs="Times New Roman"/>
+          <w:sz w:val="24"/>
+          <w:szCs w:val="24"/>
+        </w:rPr>
+        <w:t xml:space="preserve">. </w:t>
+      </w:r>
+      <w:r>
+        <w:rPr>
+          <w:rFonts w:ascii="Times New Roman" w:hAnsi="Times New Roman" w:cs="Times New Roman"/>
+          <w:sz w:val="24"/>
+          <w:szCs w:val="24"/>
+        </w:rPr>
+        <w:t>Program Pengolah Database</w:t>
+      </w:r>
+      <w:r>
+        <w:rPr>
+          <w:rFonts w:ascii="Times New Roman" w:hAnsi="Times New Roman" w:cs="Times New Roman"/>
+          <w:sz w:val="24"/>
+          <w:szCs w:val="24"/>
+        </w:rPr>
+        <w:t xml:space="preserve"> </w:t>
+      </w:r>
+      <w:r>
+        <w:rPr>
+          <w:rFonts w:ascii="Times New Roman" w:hAnsi="Times New Roman" w:cs="Times New Roman"/>
+          <w:sz w:val="24"/>
+          <w:szCs w:val="24"/>
+        </w:rPr>
+        <w:t>……………………………</w:t>
+      </w:r>
+    </w:p>
+    <w:p>
+      <w:pPr>
+        <w:spacing w:line="240" w:lineRule="auto"/>
+        <w:rPr>
+          <w:rFonts w:ascii="Times New Roman" w:hAnsi="Times New Roman" w:cs="Times New Roman"/>
+          <w:sz w:val="24"/>
+          <w:szCs w:val="24"/>
+        </w:rPr>
+      </w:pPr>
+      <w:r>
+        <w:rPr>
+          <w:rFonts w:ascii="Times New Roman" w:hAnsi="Times New Roman" w:cs="Times New Roman"/>
+          <w:sz w:val="24"/>
+          <w:szCs w:val="24"/>
+        </w:rPr>
+        <w:t>Gambar II.</w:t>
+      </w:r>
+      <w:r>
+        <w:rPr>
+          <w:rFonts w:ascii="Times New Roman" w:hAnsi="Times New Roman" w:cs="Times New Roman"/>
+          <w:sz w:val="24"/>
+          <w:szCs w:val="24"/>
+        </w:rPr>
+        <w:t>7</w:t>
+      </w:r>
+      <w:r>
+        <w:rPr>
+          <w:rFonts w:ascii="Times New Roman" w:hAnsi="Times New Roman" w:cs="Times New Roman"/>
+          <w:sz w:val="24"/>
+          <w:szCs w:val="24"/>
+        </w:rPr>
+        <w:t xml:space="preserve">. </w:t>
+      </w:r>
+      <w:r>
+        <w:rPr>
+          <w:rFonts w:ascii="Times New Roman" w:hAnsi="Times New Roman" w:cs="Times New Roman"/>
+          <w:sz w:val="24"/>
+          <w:szCs w:val="24"/>
+        </w:rPr>
+        <w:t>Program Pengolah Grafis</w:t>
+      </w:r>
+      <w:r>
+        <w:rPr>
+          <w:rFonts w:ascii="Times New Roman" w:hAnsi="Times New Roman" w:cs="Times New Roman"/>
+          <w:sz w:val="24"/>
+          <w:szCs w:val="24"/>
+        </w:rPr>
+        <w:t xml:space="preserve"> </w:t>
+      </w:r>
+      <w:r>
+        <w:rPr>
+          <w:rFonts w:ascii="Times New Roman" w:hAnsi="Times New Roman" w:cs="Times New Roman"/>
+          <w:sz w:val="24"/>
+          <w:szCs w:val="24"/>
+        </w:rPr>
+        <w:t>……………………………</w:t>
+      </w:r>
+    </w:p>
+    <w:p>
+      <w:pPr>
+        <w:spacing w:line="240" w:lineRule="auto"/>
+        <w:rPr>
+          <w:rFonts w:ascii="Times New Roman" w:hAnsi="Times New Roman" w:cs="Times New Roman"/>
+          <w:sz w:val="24"/>
+          <w:szCs w:val="24"/>
+        </w:rPr>
+      </w:pPr>
+      <w:r>
+        <w:rPr>
+          <w:rFonts w:ascii="Times New Roman" w:hAnsi="Times New Roman" w:cs="Times New Roman"/>
+          <w:sz w:val="24"/>
+          <w:szCs w:val="24"/>
+        </w:rPr>
+        <w:t>Gambar II.</w:t>
+      </w:r>
+      <w:r>
+        <w:rPr>
+          <w:rFonts w:ascii="Times New Roman" w:hAnsi="Times New Roman" w:cs="Times New Roman"/>
+          <w:sz w:val="24"/>
+          <w:szCs w:val="24"/>
+        </w:rPr>
+        <w:t>8</w:t>
+      </w:r>
+      <w:r>
+        <w:rPr>
+          <w:rFonts w:ascii="Times New Roman" w:hAnsi="Times New Roman" w:cs="Times New Roman"/>
+          <w:sz w:val="24"/>
+          <w:szCs w:val="24"/>
+        </w:rPr>
+        <w:t xml:space="preserve">. </w:t>
+      </w:r>
+      <w:r>
+        <w:rPr>
+          <w:rFonts w:ascii="Times New Roman" w:hAnsi="Times New Roman" w:cs="Times New Roman"/>
+          <w:sz w:val="24"/>
+          <w:szCs w:val="24"/>
+        </w:rPr>
+        <w:t>Program Akuntansi</w:t>
+      </w:r>
+      <w:r>
+        <w:rPr>
+          <w:rFonts w:ascii="Times New Roman" w:hAnsi="Times New Roman" w:cs="Times New Roman"/>
+          <w:sz w:val="24"/>
+          <w:szCs w:val="24"/>
+        </w:rPr>
+        <w:t xml:space="preserve"> </w:t>
+      </w:r>
+      <w:r>
+        <w:rPr>
+          <w:rFonts w:ascii="Times New Roman" w:hAnsi="Times New Roman" w:cs="Times New Roman"/>
+          <w:sz w:val="24"/>
+          <w:szCs w:val="24"/>
+        </w:rPr>
+        <w:t>……………………………</w:t>
+      </w:r>
+    </w:p>
+    <w:p>
+      <w:pPr>
+        <w:spacing w:line="240" w:lineRule="auto"/>
+        <w:rPr>
+          <w:rFonts w:ascii="Times New Roman" w:hAnsi="Times New Roman" w:cs="Times New Roman"/>
+          <w:sz w:val="24"/>
+          <w:szCs w:val="24"/>
+        </w:rPr>
+      </w:pPr>
+      <w:r>
+        <w:rPr>
+          <w:rFonts w:ascii="Times New Roman" w:hAnsi="Times New Roman" w:cs="Times New Roman"/>
+          <w:sz w:val="24"/>
+          <w:szCs w:val="24"/>
+        </w:rPr>
+        <w:t>Gambar II.</w:t>
+      </w:r>
+      <w:r>
+        <w:rPr>
+          <w:rFonts w:ascii="Times New Roman" w:hAnsi="Times New Roman" w:cs="Times New Roman"/>
+          <w:sz w:val="24"/>
+          <w:szCs w:val="24"/>
+        </w:rPr>
+        <w:t>9</w:t>
+      </w:r>
+      <w:r>
+        <w:rPr>
+          <w:rFonts w:ascii="Times New Roman" w:hAnsi="Times New Roman" w:cs="Times New Roman"/>
+          <w:sz w:val="24"/>
+          <w:szCs w:val="24"/>
+        </w:rPr>
+        <w:t xml:space="preserve">. </w:t>
+      </w:r>
+      <w:r>
+        <w:rPr>
+          <w:rFonts w:ascii="Times New Roman" w:hAnsi="Times New Roman" w:cs="Times New Roman"/>
+          <w:sz w:val="24"/>
+          <w:szCs w:val="24"/>
+        </w:rPr>
+        <w:t>Program Statistik</w:t>
+      </w:r>
+      <w:r>
+        <w:rPr>
+          <w:rFonts w:ascii="Times New Roman" w:hAnsi="Times New Roman" w:cs="Times New Roman"/>
+          <w:sz w:val="24"/>
+          <w:szCs w:val="24"/>
+        </w:rPr>
+        <w:t xml:space="preserve"> </w:t>
+      </w:r>
+      <w:r>
+        <w:rPr>
+          <w:rFonts w:ascii="Times New Roman" w:hAnsi="Times New Roman" w:cs="Times New Roman"/>
+          <w:sz w:val="24"/>
+          <w:szCs w:val="24"/>
+        </w:rPr>
+        <w:t>……………………………</w:t>
+      </w:r>
+    </w:p>
+    <w:p>
+      <w:pPr>
+        <w:spacing w:line="240" w:lineRule="auto"/>
+        <w:rPr>
+          <w:rFonts w:ascii="Times New Roman" w:hAnsi="Times New Roman" w:cs="Times New Roman"/>
+          <w:sz w:val="24"/>
+          <w:szCs w:val="24"/>
+        </w:rPr>
+      </w:pPr>
+      <w:r>
+        <w:rPr>
+          <w:rFonts w:ascii="Times New Roman" w:hAnsi="Times New Roman" w:cs="Times New Roman"/>
+          <w:sz w:val="24"/>
+          <w:szCs w:val="24"/>
+        </w:rPr>
+        <w:t>Gambar II.</w:t>
+      </w:r>
+      <w:r>
+        <w:rPr>
+          <w:rFonts w:ascii="Times New Roman" w:hAnsi="Times New Roman" w:cs="Times New Roman"/>
+          <w:sz w:val="24"/>
+          <w:szCs w:val="24"/>
+        </w:rPr>
+        <w:t>10</w:t>
+      </w:r>
+      <w:r>
+        <w:rPr>
+          <w:rFonts w:ascii="Times New Roman" w:hAnsi="Times New Roman" w:cs="Times New Roman"/>
+          <w:sz w:val="24"/>
+          <w:szCs w:val="24"/>
+        </w:rPr>
+        <w:t xml:space="preserve">. </w:t>
+      </w:r>
+      <w:r>
+        <w:rPr>
+          <w:rFonts w:ascii="Times New Roman" w:hAnsi="Times New Roman" w:cs="Times New Roman"/>
+          <w:sz w:val="24"/>
+          <w:szCs w:val="24"/>
+        </w:rPr>
+        <w:t>Program Komunikasi</w:t>
+      </w:r>
+      <w:r>
+        <w:rPr>
+          <w:rFonts w:ascii="Times New Roman" w:hAnsi="Times New Roman" w:cs="Times New Roman"/>
+          <w:sz w:val="24"/>
+          <w:szCs w:val="24"/>
+        </w:rPr>
+        <w:t xml:space="preserve"> </w:t>
+      </w:r>
+      <w:r>
+        <w:rPr>
+          <w:rFonts w:ascii="Times New Roman" w:hAnsi="Times New Roman" w:cs="Times New Roman"/>
+          <w:sz w:val="24"/>
+          <w:szCs w:val="24"/>
+        </w:rPr>
+        <w:t>……………………………</w:t>
+      </w:r>
+    </w:p>
+    <w:p>
+      <w:pPr>
+        <w:spacing w:line="240" w:lineRule="auto"/>
+        <w:rPr>
+          <w:rFonts w:ascii="Times New Roman" w:hAnsi="Times New Roman" w:cs="Times New Roman"/>
+          <w:sz w:val="24"/>
+          <w:szCs w:val="24"/>
+        </w:rPr>
+      </w:pPr>
+      <w:r>
+        <w:rPr>
+          <w:rFonts w:ascii="Times New Roman" w:hAnsi="Times New Roman" w:cs="Times New Roman"/>
+          <w:sz w:val="24"/>
+          <w:szCs w:val="24"/>
+        </w:rPr>
+        <w:t>Gambar II.1</w:t>
+      </w:r>
+      <w:r>
+        <w:rPr>
+          <w:rFonts w:ascii="Times New Roman" w:hAnsi="Times New Roman" w:cs="Times New Roman"/>
+          <w:sz w:val="24"/>
+          <w:szCs w:val="24"/>
+        </w:rPr>
+        <w:t>1</w:t>
+      </w:r>
+      <w:r>
+        <w:rPr>
+          <w:rFonts w:ascii="Times New Roman" w:hAnsi="Times New Roman" w:cs="Times New Roman"/>
+          <w:sz w:val="24"/>
+          <w:szCs w:val="24"/>
+        </w:rPr>
+        <w:t xml:space="preserve">. </w:t>
+      </w:r>
+      <w:r>
+        <w:rPr>
+          <w:rFonts w:ascii="Times New Roman" w:hAnsi="Times New Roman" w:cs="Times New Roman"/>
+          <w:sz w:val="24"/>
+          <w:szCs w:val="24"/>
+        </w:rPr>
+        <w:t>Program Multimedia</w:t>
+      </w:r>
+      <w:r>
+        <w:rPr>
+          <w:rFonts w:ascii="Times New Roman" w:hAnsi="Times New Roman" w:cs="Times New Roman"/>
+          <w:sz w:val="24"/>
+          <w:szCs w:val="24"/>
+        </w:rPr>
+        <w:t xml:space="preserve"> </w:t>
+      </w:r>
+      <w:r>
+        <w:rPr>
+          <w:rFonts w:ascii="Times New Roman" w:hAnsi="Times New Roman" w:cs="Times New Roman"/>
+          <w:sz w:val="24"/>
+          <w:szCs w:val="24"/>
+        </w:rPr>
+        <w:t>……………………………</w:t>
+      </w:r>
+    </w:p>
+    <w:p>
+      <w:pPr>
+        <w:spacing w:line="240" w:lineRule="auto"/>
+        <w:rPr>
+          <w:rFonts w:ascii="Times New Roman" w:hAnsi="Times New Roman" w:cs="Times New Roman"/>
+          <w:sz w:val="24"/>
+          <w:szCs w:val="24"/>
+        </w:rPr>
+      </w:pPr>
+      <w:r>
+        <w:rPr>
+          <w:rFonts w:ascii="Times New Roman" w:hAnsi="Times New Roman" w:cs="Times New Roman"/>
+          <w:sz w:val="24"/>
+          <w:szCs w:val="24"/>
+        </w:rPr>
+        <w:t>Gambar II.1</w:t>
+      </w:r>
+      <w:r>
+        <w:rPr>
+          <w:rFonts w:ascii="Times New Roman" w:hAnsi="Times New Roman" w:cs="Times New Roman"/>
+          <w:sz w:val="24"/>
+          <w:szCs w:val="24"/>
+        </w:rPr>
+        <w:t>2</w:t>
+      </w:r>
+      <w:r>
+        <w:rPr>
+          <w:rFonts w:ascii="Times New Roman" w:hAnsi="Times New Roman" w:cs="Times New Roman"/>
+          <w:sz w:val="24"/>
+          <w:szCs w:val="24"/>
+        </w:rPr>
+        <w:t xml:space="preserve">. </w:t>
+      </w:r>
+      <w:r>
+        <w:rPr>
+          <w:rFonts w:ascii="Times New Roman" w:hAnsi="Times New Roman" w:cs="Times New Roman"/>
+          <w:sz w:val="24"/>
+          <w:szCs w:val="24"/>
+        </w:rPr>
+        <w:t>Game Komputer</w:t>
+      </w:r>
+      <w:r>
+        <w:rPr>
+          <w:rFonts w:ascii="Times New Roman" w:hAnsi="Times New Roman" w:cs="Times New Roman"/>
+          <w:sz w:val="24"/>
+          <w:szCs w:val="24"/>
+        </w:rPr>
+        <w:t xml:space="preserve"> </w:t>
+      </w:r>
+      <w:r>
+        <w:rPr>
+          <w:rFonts w:ascii="Times New Roman" w:hAnsi="Times New Roman" w:cs="Times New Roman"/>
+          <w:sz w:val="24"/>
+          <w:szCs w:val="24"/>
+        </w:rPr>
+        <w:t>……………………………</w:t>
+      </w:r>
+    </w:p>
+    <w:p>
+      <w:pPr>
+        <w:spacing w:line="240" w:lineRule="auto"/>
+        <w:rPr>
+          <w:rFonts w:ascii="Times New Roman" w:hAnsi="Times New Roman" w:cs="Times New Roman"/>
+          <w:sz w:val="24"/>
+          <w:szCs w:val="24"/>
+        </w:rPr>
+      </w:pPr>
+      <w:r>
+        <w:rPr>
+          <w:rFonts w:ascii="Times New Roman" w:hAnsi="Times New Roman" w:cs="Times New Roman"/>
+          <w:sz w:val="24"/>
+          <w:szCs w:val="24"/>
+        </w:rPr>
+        <w:t>Gambar II.1</w:t>
+      </w:r>
+      <w:r>
+        <w:rPr>
+          <w:rFonts w:ascii="Times New Roman" w:hAnsi="Times New Roman" w:cs="Times New Roman"/>
+          <w:sz w:val="24"/>
+          <w:szCs w:val="24"/>
+        </w:rPr>
+        <w:t>3</w:t>
+      </w:r>
+      <w:r>
+        <w:rPr>
+          <w:rFonts w:ascii="Times New Roman" w:hAnsi="Times New Roman" w:cs="Times New Roman"/>
+          <w:sz w:val="24"/>
+          <w:szCs w:val="24"/>
+        </w:rPr>
+        <w:t xml:space="preserve">. </w:t>
+      </w:r>
+      <w:r>
+        <w:rPr>
+          <w:rFonts w:ascii="Times New Roman" w:hAnsi="Times New Roman" w:cs="Times New Roman"/>
+          <w:sz w:val="24"/>
+          <w:szCs w:val="24"/>
+        </w:rPr>
+        <w:t>Program Antivirus</w:t>
+      </w:r>
+      <w:r>
+        <w:rPr>
+          <w:rFonts w:ascii="Times New Roman" w:hAnsi="Times New Roman" w:cs="Times New Roman"/>
+          <w:sz w:val="24"/>
+          <w:szCs w:val="24"/>
+        </w:rPr>
+        <w:t xml:space="preserve"> </w:t>
+      </w:r>
+      <w:r>
+        <w:rPr>
+          <w:rFonts w:ascii="Times New Roman" w:hAnsi="Times New Roman" w:cs="Times New Roman"/>
+          <w:sz w:val="24"/>
+          <w:szCs w:val="24"/>
+        </w:rPr>
+        <w:t>……………………………</w:t>
+      </w:r>
+    </w:p>
+    <w:p>
+      <w:pPr>
+        <w:spacing w:line="240" w:lineRule="auto"/>
+        <w:rPr>
+          <w:rFonts w:ascii="Times New Roman" w:hAnsi="Times New Roman" w:cs="Times New Roman"/>
+          <w:sz w:val="24"/>
+          <w:szCs w:val="24"/>
+        </w:rPr>
+      </w:pPr>
+      <w:r>
+        <w:rPr>
+          <w:rFonts w:ascii="Times New Roman" w:hAnsi="Times New Roman" w:cs="Times New Roman"/>
+          <w:sz w:val="24"/>
+          <w:szCs w:val="24"/>
+        </w:rPr>
+        <w:t>Gambar II.1</w:t>
+      </w:r>
+      <w:r>
+        <w:rPr>
+          <w:rFonts w:ascii="Times New Roman" w:hAnsi="Times New Roman" w:cs="Times New Roman"/>
+          <w:sz w:val="24"/>
+          <w:szCs w:val="24"/>
+        </w:rPr>
+        <w:t>4</w:t>
+      </w:r>
+      <w:r>
+        <w:rPr>
+          <w:rFonts w:ascii="Times New Roman" w:hAnsi="Times New Roman" w:cs="Times New Roman"/>
+          <w:sz w:val="24"/>
+          <w:szCs w:val="24"/>
+        </w:rPr>
+        <w:t xml:space="preserve">. </w:t>
+      </w:r>
+      <w:r>
+        <w:rPr>
+          <w:rFonts w:ascii="Times New Roman" w:hAnsi="Times New Roman" w:cs="Times New Roman"/>
+          <w:sz w:val="24"/>
+          <w:szCs w:val="24"/>
+        </w:rPr>
+        <w:t>UI dan UX Desain</w:t>
+      </w:r>
+      <w:r>
+        <w:rPr>
+          <w:rFonts w:ascii="Times New Roman" w:hAnsi="Times New Roman" w:cs="Times New Roman"/>
+          <w:sz w:val="24"/>
+          <w:szCs w:val="24"/>
+        </w:rPr>
+        <w:t xml:space="preserve"> </w:t>
+      </w:r>
+      <w:r>
+        <w:rPr>
+          <w:rFonts w:ascii="Times New Roman" w:hAnsi="Times New Roman" w:cs="Times New Roman"/>
+          <w:sz w:val="24"/>
+          <w:szCs w:val="24"/>
+        </w:rPr>
+        <w:t>……………………………</w:t>
+      </w:r>
+    </w:p>
+    <w:p>
+      <w:pPr>
+        <w:spacing w:line="240" w:lineRule="auto"/>
+        <w:rPr>
+          <w:rFonts w:ascii="Times New Roman" w:hAnsi="Times New Roman" w:cs="Times New Roman"/>
+          <w:sz w:val="24"/>
+          <w:szCs w:val="24"/>
+        </w:rPr>
+      </w:pPr>
+      <w:r>
+        <w:rPr>
+          <w:rFonts w:ascii="Times New Roman" w:hAnsi="Times New Roman" w:cs="Times New Roman"/>
+          <w:sz w:val="24"/>
+          <w:szCs w:val="24"/>
+        </w:rPr>
+        <w:t>Gambar II.1</w:t>
+      </w:r>
+      <w:r>
+        <w:rPr>
+          <w:rFonts w:ascii="Times New Roman" w:hAnsi="Times New Roman" w:cs="Times New Roman"/>
+          <w:sz w:val="24"/>
+          <w:szCs w:val="24"/>
+        </w:rPr>
+        <w:t>5</w:t>
+      </w:r>
+      <w:r>
+        <w:rPr>
+          <w:rFonts w:ascii="Times New Roman" w:hAnsi="Times New Roman" w:cs="Times New Roman"/>
+          <w:sz w:val="24"/>
+          <w:szCs w:val="24"/>
+        </w:rPr>
+        <w:t xml:space="preserve">. </w:t>
+      </w:r>
+      <w:r>
+        <w:rPr>
+          <w:rFonts w:ascii="Times New Roman" w:hAnsi="Times New Roman" w:cs="Times New Roman"/>
+          <w:sz w:val="24"/>
+          <w:szCs w:val="24"/>
+        </w:rPr>
+        <w:t>Java Netbeans 8.2</w:t>
+      </w:r>
+      <w:r>
+        <w:rPr>
+          <w:rFonts w:ascii="Times New Roman" w:hAnsi="Times New Roman" w:cs="Times New Roman"/>
+          <w:sz w:val="24"/>
+          <w:szCs w:val="24"/>
+        </w:rPr>
+        <w:t xml:space="preserve"> </w:t>
+      </w:r>
+      <w:r>
+        <w:rPr>
+          <w:rFonts w:ascii="Times New Roman" w:hAnsi="Times New Roman" w:cs="Times New Roman"/>
+          <w:sz w:val="24"/>
+          <w:szCs w:val="24"/>
+        </w:rPr>
+        <w:t>……………………………</w:t>
+      </w:r>
+    </w:p>
+    <w:p>
+      <w:pPr>
+        <w:spacing w:line="240" w:lineRule="auto"/>
+        <w:rPr>
+          <w:rFonts w:ascii="Times New Roman" w:hAnsi="Times New Roman" w:cs="Times New Roman"/>
+          <w:sz w:val="24"/>
+          <w:szCs w:val="24"/>
+        </w:rPr>
+      </w:pPr>
+      <w:r>
+        <w:rPr>
+          <w:rFonts w:ascii="Times New Roman" w:hAnsi="Times New Roman" w:cs="Times New Roman"/>
+          <w:sz w:val="24"/>
+          <w:szCs w:val="24"/>
+        </w:rPr>
+        <w:t>Gambar II</w:t>
+      </w:r>
+      <w:r>
+        <w:rPr>
+          <w:rFonts w:ascii="Times New Roman" w:hAnsi="Times New Roman" w:cs="Times New Roman"/>
+          <w:sz w:val="24"/>
+          <w:szCs w:val="24"/>
+        </w:rPr>
+        <w:t>I</w:t>
+      </w:r>
+      <w:r>
+        <w:rPr>
+          <w:rFonts w:ascii="Times New Roman" w:hAnsi="Times New Roman" w:cs="Times New Roman"/>
+          <w:sz w:val="24"/>
+          <w:szCs w:val="24"/>
+        </w:rPr>
+        <w:t xml:space="preserve">.1. </w:t>
+      </w:r>
+      <w:r>
+        <w:rPr>
+          <w:rFonts w:ascii="Times New Roman" w:hAnsi="Times New Roman" w:cs="Times New Roman"/>
+          <w:sz w:val="24"/>
+          <w:szCs w:val="24"/>
+        </w:rPr>
+        <w:t>Use Case Diagram Siswa</w:t>
+      </w:r>
+      <w:r>
+        <w:rPr>
+          <w:rFonts w:ascii="Times New Roman" w:hAnsi="Times New Roman" w:cs="Times New Roman"/>
+          <w:sz w:val="24"/>
+          <w:szCs w:val="24"/>
+        </w:rPr>
+        <w:t xml:space="preserve"> </w:t>
+      </w:r>
+      <w:r>
+        <w:rPr>
+          <w:rFonts w:ascii="Times New Roman" w:hAnsi="Times New Roman" w:cs="Times New Roman"/>
+          <w:sz w:val="24"/>
+          <w:szCs w:val="24"/>
+        </w:rPr>
+        <w:t>……………………………</w:t>
+      </w:r>
+    </w:p>
+    <w:p>
+      <w:pPr>
+        <w:spacing w:line="240" w:lineRule="auto"/>
+        <w:rPr>
+          <w:rFonts w:ascii="Times New Roman" w:hAnsi="Times New Roman" w:cs="Times New Roman"/>
+          <w:sz w:val="24"/>
+          <w:szCs w:val="24"/>
+        </w:rPr>
+      </w:pPr>
+      <w:r>
+        <w:rPr>
+          <w:rFonts w:ascii="Times New Roman" w:hAnsi="Times New Roman" w:cs="Times New Roman"/>
+          <w:sz w:val="24"/>
+          <w:szCs w:val="24"/>
+        </w:rPr>
+        <w:t>Gambar II</w:t>
+      </w:r>
+      <w:r>
+        <w:rPr>
+          <w:rFonts w:ascii="Times New Roman" w:hAnsi="Times New Roman" w:cs="Times New Roman"/>
+          <w:sz w:val="24"/>
+          <w:szCs w:val="24"/>
+        </w:rPr>
+        <w:t>I</w:t>
+      </w:r>
+      <w:r>
+        <w:rPr>
+          <w:rFonts w:ascii="Times New Roman" w:hAnsi="Times New Roman" w:cs="Times New Roman"/>
+          <w:sz w:val="24"/>
+          <w:szCs w:val="24"/>
+        </w:rPr>
+        <w:t>.</w:t>
+      </w:r>
+      <w:r>
+        <w:rPr>
+          <w:rFonts w:ascii="Times New Roman" w:hAnsi="Times New Roman" w:cs="Times New Roman"/>
+          <w:sz w:val="24"/>
+          <w:szCs w:val="24"/>
+        </w:rPr>
+        <w:t>2</w:t>
+      </w:r>
+      <w:r>
+        <w:rPr>
+          <w:rFonts w:ascii="Times New Roman" w:hAnsi="Times New Roman" w:cs="Times New Roman"/>
+          <w:sz w:val="24"/>
+          <w:szCs w:val="24"/>
+        </w:rPr>
+        <w:t xml:space="preserve">. </w:t>
+      </w:r>
+      <w:r>
+        <w:rPr>
+          <w:rFonts w:ascii="Times New Roman" w:hAnsi="Times New Roman" w:cs="Times New Roman"/>
+          <w:sz w:val="24"/>
+          <w:szCs w:val="24"/>
+        </w:rPr>
+        <w:t>Use Case Diagram Petugas</w:t>
+      </w:r>
+      <w:r>
+        <w:rPr>
+          <w:rFonts w:ascii="Times New Roman" w:hAnsi="Times New Roman" w:cs="Times New Roman"/>
+          <w:sz w:val="24"/>
+          <w:szCs w:val="24"/>
+        </w:rPr>
+        <w:t xml:space="preserve"> </w:t>
+      </w:r>
+      <w:r>
+        <w:rPr>
+          <w:rFonts w:ascii="Times New Roman" w:hAnsi="Times New Roman" w:cs="Times New Roman"/>
+          <w:sz w:val="24"/>
+          <w:szCs w:val="24"/>
+        </w:rPr>
+        <w:t>……………………………</w:t>
+      </w:r>
+    </w:p>
+    <w:p>
+      <w:pPr>
+        <w:spacing w:line="240" w:lineRule="auto"/>
+        <w:rPr>
+          <w:rFonts w:ascii="Times New Roman" w:hAnsi="Times New Roman" w:cs="Times New Roman"/>
+          <w:sz w:val="24"/>
+          <w:szCs w:val="24"/>
+        </w:rPr>
+      </w:pPr>
+      <w:r>
+        <w:rPr>
+          <w:rFonts w:ascii="Times New Roman" w:hAnsi="Times New Roman" w:cs="Times New Roman"/>
+          <w:sz w:val="24"/>
+          <w:szCs w:val="24"/>
+        </w:rPr>
+        <w:t>Gambar II</w:t>
+      </w:r>
+      <w:r>
+        <w:rPr>
+          <w:rFonts w:ascii="Times New Roman" w:hAnsi="Times New Roman" w:cs="Times New Roman"/>
+          <w:sz w:val="24"/>
+          <w:szCs w:val="24"/>
+        </w:rPr>
+        <w:t>I</w:t>
+      </w:r>
+      <w:r>
+        <w:rPr>
+          <w:rFonts w:ascii="Times New Roman" w:hAnsi="Times New Roman" w:cs="Times New Roman"/>
+          <w:sz w:val="24"/>
+          <w:szCs w:val="24"/>
+        </w:rPr>
+        <w:t>.</w:t>
+      </w:r>
+      <w:r>
+        <w:rPr>
+          <w:rFonts w:ascii="Times New Roman" w:hAnsi="Times New Roman" w:cs="Times New Roman"/>
+          <w:sz w:val="24"/>
+          <w:szCs w:val="24"/>
+        </w:rPr>
+        <w:t>3</w:t>
+      </w:r>
+      <w:r>
+        <w:rPr>
+          <w:rFonts w:ascii="Times New Roman" w:hAnsi="Times New Roman" w:cs="Times New Roman"/>
+          <w:sz w:val="24"/>
+          <w:szCs w:val="24"/>
+        </w:rPr>
+        <w:t xml:space="preserve">. </w:t>
+      </w:r>
+      <w:r>
+        <w:rPr>
+          <w:rFonts w:ascii="Times New Roman" w:hAnsi="Times New Roman" w:cs="Times New Roman"/>
+          <w:sz w:val="24"/>
+          <w:szCs w:val="24"/>
+        </w:rPr>
+        <w:t>Tampilan Login</w:t>
+      </w:r>
+      <w:r>
+        <w:rPr>
+          <w:rFonts w:ascii="Times New Roman" w:hAnsi="Times New Roman" w:cs="Times New Roman"/>
+          <w:sz w:val="24"/>
+          <w:szCs w:val="24"/>
+        </w:rPr>
+        <w:t xml:space="preserve"> </w:t>
+      </w:r>
+      <w:r>
+        <w:rPr>
+          <w:rFonts w:ascii="Times New Roman" w:hAnsi="Times New Roman" w:cs="Times New Roman"/>
+          <w:sz w:val="24"/>
+          <w:szCs w:val="24"/>
+        </w:rPr>
+        <w:t>……………………………</w:t>
+      </w:r>
+    </w:p>
+    <w:p>
+      <w:pPr>
+        <w:spacing w:line="240" w:lineRule="auto"/>
+        <w:rPr>
+          <w:rFonts w:ascii="Times New Roman" w:hAnsi="Times New Roman" w:cs="Times New Roman"/>
+          <w:sz w:val="24"/>
+          <w:szCs w:val="24"/>
+        </w:rPr>
+      </w:pPr>
+      <w:r>
+        <w:rPr>
+          <w:rFonts w:ascii="Times New Roman" w:hAnsi="Times New Roman" w:cs="Times New Roman"/>
+          <w:sz w:val="24"/>
+          <w:szCs w:val="24"/>
+        </w:rPr>
+        <w:t>Gambar II</w:t>
+      </w:r>
+      <w:r>
+        <w:rPr>
+          <w:rFonts w:ascii="Times New Roman" w:hAnsi="Times New Roman" w:cs="Times New Roman"/>
+          <w:sz w:val="24"/>
+          <w:szCs w:val="24"/>
+        </w:rPr>
+        <w:t>I</w:t>
+      </w:r>
+      <w:r>
+        <w:rPr>
+          <w:rFonts w:ascii="Times New Roman" w:hAnsi="Times New Roman" w:cs="Times New Roman"/>
+          <w:sz w:val="24"/>
+          <w:szCs w:val="24"/>
+        </w:rPr>
+        <w:t>.</w:t>
+      </w:r>
+      <w:r>
+        <w:rPr>
+          <w:rFonts w:ascii="Times New Roman" w:hAnsi="Times New Roman" w:cs="Times New Roman"/>
+          <w:sz w:val="24"/>
+          <w:szCs w:val="24"/>
+        </w:rPr>
+        <w:t>4</w:t>
+      </w:r>
+      <w:r>
+        <w:rPr>
+          <w:rFonts w:ascii="Times New Roman" w:hAnsi="Times New Roman" w:cs="Times New Roman"/>
+          <w:sz w:val="24"/>
+          <w:szCs w:val="24"/>
+        </w:rPr>
+        <w:t xml:space="preserve">. </w:t>
+      </w:r>
+      <w:r>
+        <w:rPr>
+          <w:rFonts w:ascii="Times New Roman" w:hAnsi="Times New Roman" w:cs="Times New Roman"/>
+          <w:sz w:val="24"/>
+          <w:szCs w:val="24"/>
+        </w:rPr>
+        <w:t>Tampilan Menu Utama</w:t>
+      </w:r>
+      <w:r>
+        <w:rPr>
+          <w:rFonts w:ascii="Times New Roman" w:hAnsi="Times New Roman" w:cs="Times New Roman"/>
+          <w:sz w:val="24"/>
+          <w:szCs w:val="24"/>
+        </w:rPr>
+        <w:t xml:space="preserve"> </w:t>
+      </w:r>
+      <w:r>
+        <w:rPr>
+          <w:rFonts w:ascii="Times New Roman" w:hAnsi="Times New Roman" w:cs="Times New Roman"/>
+          <w:sz w:val="24"/>
+          <w:szCs w:val="24"/>
+        </w:rPr>
+        <w:t>……………………………</w:t>
+      </w:r>
+    </w:p>
+    <w:p>
+      <w:pPr>
+        <w:spacing w:line="240" w:lineRule="auto"/>
+        <w:rPr>
+          <w:rFonts w:ascii="Times New Roman" w:hAnsi="Times New Roman" w:cs="Times New Roman"/>
+          <w:sz w:val="24"/>
+          <w:szCs w:val="24"/>
+        </w:rPr>
+      </w:pPr>
+      <w:r>
+        <w:rPr>
+          <w:rFonts w:ascii="Times New Roman" w:hAnsi="Times New Roman" w:cs="Times New Roman"/>
+          <w:sz w:val="24"/>
+          <w:szCs w:val="24"/>
+        </w:rPr>
+        <w:t>Gambar II</w:t>
+      </w:r>
+      <w:r>
+        <w:rPr>
+          <w:rFonts w:ascii="Times New Roman" w:hAnsi="Times New Roman" w:cs="Times New Roman"/>
+          <w:sz w:val="24"/>
+          <w:szCs w:val="24"/>
+        </w:rPr>
+        <w:t>I</w:t>
+      </w:r>
+      <w:r>
+        <w:rPr>
+          <w:rFonts w:ascii="Times New Roman" w:hAnsi="Times New Roman" w:cs="Times New Roman"/>
+          <w:sz w:val="24"/>
+          <w:szCs w:val="24"/>
+        </w:rPr>
+        <w:t>.</w:t>
+      </w:r>
+      <w:r>
+        <w:rPr>
+          <w:rFonts w:ascii="Times New Roman" w:hAnsi="Times New Roman" w:cs="Times New Roman"/>
+          <w:sz w:val="24"/>
+          <w:szCs w:val="24"/>
+        </w:rPr>
+        <w:t>5</w:t>
+      </w:r>
+      <w:r>
+        <w:rPr>
+          <w:rFonts w:ascii="Times New Roman" w:hAnsi="Times New Roman" w:cs="Times New Roman"/>
+          <w:sz w:val="24"/>
+          <w:szCs w:val="24"/>
+        </w:rPr>
+        <w:t xml:space="preserve">. </w:t>
+      </w:r>
+      <w:r>
+        <w:rPr>
+          <w:rFonts w:ascii="Times New Roman" w:hAnsi="Times New Roman" w:cs="Times New Roman"/>
+          <w:sz w:val="24"/>
+          <w:szCs w:val="24"/>
+        </w:rPr>
+        <w:t>Tampilan Menu Anggota</w:t>
+      </w:r>
+      <w:r>
+        <w:rPr>
+          <w:rFonts w:ascii="Times New Roman" w:hAnsi="Times New Roman" w:cs="Times New Roman"/>
+          <w:sz w:val="24"/>
+          <w:szCs w:val="24"/>
+        </w:rPr>
+        <w:t xml:space="preserve"> </w:t>
+      </w:r>
+      <w:r>
+        <w:rPr>
+          <w:rFonts w:ascii="Times New Roman" w:hAnsi="Times New Roman" w:cs="Times New Roman"/>
+          <w:sz w:val="24"/>
+          <w:szCs w:val="24"/>
+        </w:rPr>
+        <w:t>……………………………</w:t>
+      </w:r>
+    </w:p>
+    <w:p>
+      <w:pPr>
+        <w:spacing w:line="240" w:lineRule="auto"/>
+        <w:rPr>
+          <w:rFonts w:ascii="Times New Roman" w:hAnsi="Times New Roman" w:cs="Times New Roman"/>
+          <w:sz w:val="24"/>
+          <w:szCs w:val="24"/>
+        </w:rPr>
+      </w:pPr>
+      <w:r>
+        <w:rPr>
+          <w:rFonts w:ascii="Times New Roman" w:hAnsi="Times New Roman" w:cs="Times New Roman"/>
+          <w:sz w:val="24"/>
+          <w:szCs w:val="24"/>
+        </w:rPr>
+        <w:t>Gambar II</w:t>
+      </w:r>
+      <w:r>
+        <w:rPr>
+          <w:rFonts w:ascii="Times New Roman" w:hAnsi="Times New Roman" w:cs="Times New Roman"/>
+          <w:sz w:val="24"/>
+          <w:szCs w:val="24"/>
+        </w:rPr>
+        <w:t>I</w:t>
+      </w:r>
+      <w:r>
+        <w:rPr>
+          <w:rFonts w:ascii="Times New Roman" w:hAnsi="Times New Roman" w:cs="Times New Roman"/>
+          <w:sz w:val="24"/>
+          <w:szCs w:val="24"/>
+        </w:rPr>
+        <w:t>.</w:t>
+      </w:r>
+      <w:r>
+        <w:rPr>
+          <w:rFonts w:ascii="Times New Roman" w:hAnsi="Times New Roman" w:cs="Times New Roman"/>
+          <w:sz w:val="24"/>
+          <w:szCs w:val="24"/>
+        </w:rPr>
+        <w:t>6</w:t>
+      </w:r>
+      <w:r>
+        <w:rPr>
+          <w:rFonts w:ascii="Times New Roman" w:hAnsi="Times New Roman" w:cs="Times New Roman"/>
+          <w:sz w:val="24"/>
+          <w:szCs w:val="24"/>
+        </w:rPr>
+        <w:t xml:space="preserve">. </w:t>
+      </w:r>
+      <w:r>
+        <w:rPr>
+          <w:rFonts w:ascii="Times New Roman" w:hAnsi="Times New Roman" w:cs="Times New Roman"/>
+          <w:sz w:val="24"/>
+          <w:szCs w:val="24"/>
+        </w:rPr>
+        <w:t>Tampilan Menu Buku</w:t>
+      </w:r>
+      <w:r>
+        <w:rPr>
+          <w:rFonts w:ascii="Times New Roman" w:hAnsi="Times New Roman" w:cs="Times New Roman"/>
+          <w:sz w:val="24"/>
+          <w:szCs w:val="24"/>
+        </w:rPr>
+        <w:t xml:space="preserve"> </w:t>
+      </w:r>
+      <w:r>
+        <w:rPr>
+          <w:rFonts w:ascii="Times New Roman" w:hAnsi="Times New Roman" w:cs="Times New Roman"/>
+          <w:sz w:val="24"/>
+          <w:szCs w:val="24"/>
+        </w:rPr>
+        <w:t>……………………………</w:t>
+      </w:r>
+    </w:p>
+    <w:p>
+      <w:pPr>
+        <w:spacing w:line="240" w:lineRule="auto"/>
+        <w:rPr>
+          <w:rFonts w:ascii="Times New Roman" w:hAnsi="Times New Roman" w:cs="Times New Roman"/>
+          <w:sz w:val="24"/>
+          <w:szCs w:val="24"/>
+        </w:rPr>
+      </w:pPr>
+      <w:r>
+        <w:rPr>
+          <w:rFonts w:ascii="Times New Roman" w:hAnsi="Times New Roman" w:cs="Times New Roman"/>
+          <w:sz w:val="24"/>
+          <w:szCs w:val="24"/>
+        </w:rPr>
+        <w:t>Gambar II</w:t>
+      </w:r>
+      <w:r>
+        <w:rPr>
+          <w:rFonts w:ascii="Times New Roman" w:hAnsi="Times New Roman" w:cs="Times New Roman"/>
+          <w:sz w:val="24"/>
+          <w:szCs w:val="24"/>
+        </w:rPr>
+        <w:t>I</w:t>
+      </w:r>
+      <w:r>
+        <w:rPr>
+          <w:rFonts w:ascii="Times New Roman" w:hAnsi="Times New Roman" w:cs="Times New Roman"/>
+          <w:sz w:val="24"/>
+          <w:szCs w:val="24"/>
+        </w:rPr>
+        <w:t>.</w:t>
+      </w:r>
+      <w:r>
+        <w:rPr>
+          <w:rFonts w:ascii="Times New Roman" w:hAnsi="Times New Roman" w:cs="Times New Roman"/>
+          <w:sz w:val="24"/>
+          <w:szCs w:val="24"/>
+        </w:rPr>
+        <w:t>7</w:t>
+      </w:r>
+      <w:r>
+        <w:rPr>
+          <w:rFonts w:ascii="Times New Roman" w:hAnsi="Times New Roman" w:cs="Times New Roman"/>
+          <w:sz w:val="24"/>
+          <w:szCs w:val="24"/>
+        </w:rPr>
+        <w:t xml:space="preserve">. </w:t>
+      </w:r>
+      <w:r>
+        <w:rPr>
+          <w:rFonts w:ascii="Times New Roman" w:hAnsi="Times New Roman" w:cs="Times New Roman"/>
+          <w:sz w:val="24"/>
+          <w:szCs w:val="24"/>
+        </w:rPr>
+        <w:t>Tampilan Menu Peminjaman</w:t>
+      </w:r>
+      <w:r>
+        <w:rPr>
+          <w:rFonts w:ascii="Times New Roman" w:hAnsi="Times New Roman" w:cs="Times New Roman"/>
+          <w:sz w:val="24"/>
+          <w:szCs w:val="24"/>
+        </w:rPr>
+        <w:t xml:space="preserve"> </w:t>
+      </w:r>
+      <w:r>
+        <w:rPr>
+          <w:rFonts w:ascii="Times New Roman" w:hAnsi="Times New Roman" w:cs="Times New Roman"/>
+          <w:sz w:val="24"/>
+          <w:szCs w:val="24"/>
+        </w:rPr>
+        <w:t>……………………………</w:t>
+      </w:r>
+    </w:p>
+    <w:p>
+      <w:pPr>
+        <w:spacing w:line="240" w:lineRule="auto"/>
+        <w:rPr>
+          <w:rFonts w:ascii="Times New Roman" w:hAnsi="Times New Roman" w:cs="Times New Roman"/>
+          <w:sz w:val="24"/>
+          <w:szCs w:val="24"/>
+        </w:rPr>
+      </w:pPr>
+      <w:r>
+        <w:rPr>
+          <w:rFonts w:ascii="Times New Roman" w:hAnsi="Times New Roman" w:cs="Times New Roman"/>
+          <w:sz w:val="24"/>
+          <w:szCs w:val="24"/>
+        </w:rPr>
+        <w:t>Gambar II</w:t>
+      </w:r>
+      <w:r>
+        <w:rPr>
+          <w:rFonts w:ascii="Times New Roman" w:hAnsi="Times New Roman" w:cs="Times New Roman"/>
+          <w:sz w:val="24"/>
+          <w:szCs w:val="24"/>
+        </w:rPr>
+        <w:t>I</w:t>
+      </w:r>
+      <w:r>
+        <w:rPr>
+          <w:rFonts w:ascii="Times New Roman" w:hAnsi="Times New Roman" w:cs="Times New Roman"/>
+          <w:sz w:val="24"/>
+          <w:szCs w:val="24"/>
+        </w:rPr>
+        <w:t>.</w:t>
+      </w:r>
+      <w:r>
+        <w:rPr>
+          <w:rFonts w:ascii="Times New Roman" w:hAnsi="Times New Roman" w:cs="Times New Roman"/>
+          <w:sz w:val="24"/>
+          <w:szCs w:val="24"/>
+        </w:rPr>
+        <w:t>8</w:t>
+      </w:r>
+      <w:r>
+        <w:rPr>
+          <w:rFonts w:ascii="Times New Roman" w:hAnsi="Times New Roman" w:cs="Times New Roman"/>
+          <w:sz w:val="24"/>
+          <w:szCs w:val="24"/>
+        </w:rPr>
+        <w:t xml:space="preserve">. </w:t>
+      </w:r>
+      <w:r>
+        <w:rPr>
+          <w:rFonts w:ascii="Times New Roman" w:hAnsi="Times New Roman" w:cs="Times New Roman"/>
+          <w:sz w:val="24"/>
+          <w:szCs w:val="24"/>
+        </w:rPr>
+        <w:t>Tampilan Menu Pengembalian</w:t>
+      </w:r>
+      <w:r>
+        <w:rPr>
+          <w:rFonts w:ascii="Times New Roman" w:hAnsi="Times New Roman" w:cs="Times New Roman"/>
+          <w:sz w:val="24"/>
+          <w:szCs w:val="24"/>
+        </w:rPr>
+        <w:t xml:space="preserve"> </w:t>
+      </w:r>
+      <w:r>
+        <w:rPr>
+          <w:rFonts w:ascii="Times New Roman" w:hAnsi="Times New Roman" w:cs="Times New Roman"/>
+          <w:sz w:val="24"/>
+          <w:szCs w:val="24"/>
+        </w:rPr>
+        <w:t>……………………………</w:t>
+      </w:r>
+    </w:p>
+    <w:p>
+      <w:pPr>
+        <w:spacing w:line="240" w:lineRule="auto"/>
+        <w:rPr>
+          <w:rFonts w:ascii="Times New Roman" w:hAnsi="Times New Roman" w:cs="Times New Roman"/>
+          <w:sz w:val="24"/>
+          <w:szCs w:val="24"/>
+        </w:rPr>
+      </w:pPr>
+      <w:r>
+        <w:rPr>
+          <w:rFonts w:ascii="Times New Roman" w:hAnsi="Times New Roman" w:cs="Times New Roman"/>
+          <w:sz w:val="24"/>
+          <w:szCs w:val="24"/>
+        </w:rPr>
+        <w:t>Gambar II</w:t>
+      </w:r>
+      <w:r>
+        <w:rPr>
+          <w:rFonts w:ascii="Times New Roman" w:hAnsi="Times New Roman" w:cs="Times New Roman"/>
+          <w:sz w:val="24"/>
+          <w:szCs w:val="24"/>
+        </w:rPr>
+        <w:t>I</w:t>
+      </w:r>
+      <w:r>
+        <w:rPr>
+          <w:rFonts w:ascii="Times New Roman" w:hAnsi="Times New Roman" w:cs="Times New Roman"/>
+          <w:sz w:val="24"/>
+          <w:szCs w:val="24"/>
+        </w:rPr>
+        <w:t>.</w:t>
+      </w:r>
+      <w:r>
+        <w:rPr>
+          <w:rFonts w:ascii="Times New Roman" w:hAnsi="Times New Roman" w:cs="Times New Roman"/>
+          <w:sz w:val="24"/>
+          <w:szCs w:val="24"/>
+        </w:rPr>
+        <w:t>9</w:t>
+      </w:r>
+      <w:r>
+        <w:rPr>
+          <w:rFonts w:ascii="Times New Roman" w:hAnsi="Times New Roman" w:cs="Times New Roman"/>
+          <w:sz w:val="24"/>
+          <w:szCs w:val="24"/>
+        </w:rPr>
+        <w:t xml:space="preserve">. </w:t>
+      </w:r>
+      <w:r>
+        <w:rPr>
+          <w:rFonts w:ascii="Times New Roman" w:hAnsi="Times New Roman" w:cs="Times New Roman"/>
+          <w:sz w:val="24"/>
+          <w:szCs w:val="24"/>
+        </w:rPr>
+        <w:t>Tampilan Menu Keluar</w:t>
+      </w:r>
+      <w:r>
+        <w:rPr>
+          <w:rFonts w:ascii="Times New Roman" w:hAnsi="Times New Roman" w:cs="Times New Roman"/>
+          <w:sz w:val="24"/>
+          <w:szCs w:val="24"/>
+        </w:rPr>
+        <w:t xml:space="preserve"> </w:t>
+      </w:r>
+      <w:r>
+        <w:rPr>
+          <w:rFonts w:ascii="Times New Roman" w:hAnsi="Times New Roman" w:cs="Times New Roman"/>
+          <w:sz w:val="24"/>
+          <w:szCs w:val="24"/>
+        </w:rPr>
+        <w:t>……………………………</w:t>
+      </w:r>
+    </w:p>
+    <w:p>
+      <w:pPr>
+        <w:spacing w:line="240" w:lineRule="auto"/>
+        <w:rPr>
+          <w:rFonts w:ascii="Times New Roman" w:hAnsi="Times New Roman" w:cs="Times New Roman"/>
+          <w:sz w:val="24"/>
+          <w:szCs w:val="24"/>
+        </w:rPr>
+      </w:pPr>
+    </w:p>
+    <w:p>
+      <w:pPr>
+        <w:spacing w:line="480" w:lineRule="auto"/>
+        <w:rPr>
+          <w:rFonts w:ascii="Times New Roman" w:hAnsi="Times New Roman" w:cs="Times New Roman"/>
+          <w:b/>
+          <w:bCs/>
+          <w:sz w:val="24"/>
+          <w:szCs w:val="24"/>
+        </w:rPr>
+      </w:pPr>
+    </w:p>
+    <w:p>
+      <w:pPr>
+        <w:rPr>
+          <w:rFonts w:ascii="Times New Roman" w:hAnsi="Times New Roman" w:cs="Times New Roman"/>
+          <w:b/>
+          <w:bCs/>
+          <w:sz w:val="24"/>
+          <w:szCs w:val="24"/>
+        </w:rPr>
+      </w:pPr>
+      <w:r>
+        <w:rPr>
+          <w:rFonts w:ascii="Times New Roman" w:hAnsi="Times New Roman" w:cs="Times New Roman"/>
+          <w:b/>
+          <w:bCs/>
+          <w:sz w:val="24"/>
+          <w:szCs w:val="24"/>
+        </w:rPr>
+        <w:lastRenderedPageBreak/>
         <w:br w:type="page"/>
       </w:r>
     </w:p>
@@ -3951,7 +5519,25 @@
           <w:sz w:val="20"/>
           <w:szCs w:val="20"/>
         </w:rPr>
-        <w:t>Gambar II.1 Program Komputer</w:t>
+        <w:t>Gambar II.1</w:t>
+      </w:r>
+      <w:r>
+        <w:rPr>
+          <w:rFonts w:ascii="Times New Roman" w:hAnsi="Times New Roman" w:cs="Times New Roman"/>
+          <w:color w:val="auto"/>
+          <w:sz w:val="20"/>
+          <w:szCs w:val="20"/>
+        </w:rPr>
+        <w:t>.</w:t>
+      </w:r>
+      <w:r>
+        <w:rPr>
+          <w:rFonts w:ascii="Times New Roman" w:hAnsi="Times New Roman" w:cs="Times New Roman"/>
+          <w:color w:val="auto"/>
+          <w:sz w:val="20"/>
+          <w:szCs w:val="20"/>
+        </w:rPr>
+        <w:t xml:space="preserve"> Program Komputer</w:t>
       </w:r>
     </w:p>
     <w:p>
@@ -4324,6 +5910,15 @@
           <w:sz w:val="20"/>
           <w:szCs w:val="20"/>
         </w:rPr>
+        <w:t>.</w:t>
+      </w:r>
+      <w:r>
+        <w:rPr>
+          <w:rFonts w:ascii="Times New Roman" w:hAnsi="Times New Roman" w:cs="Times New Roman"/>
+          <w:color w:val="auto"/>
+          <w:sz w:val="20"/>
+          <w:szCs w:val="20"/>
+        </w:rPr>
         <w:t xml:space="preserve"> </w:t>
       </w:r>
       <w:r>
@@ -4601,6 +6196,15 @@
           <w:sz w:val="20"/>
           <w:szCs w:val="20"/>
         </w:rPr>
+        <w:t>.</w:t>
+      </w:r>
+      <w:r>
+        <w:rPr>
+          <w:rFonts w:ascii="Times New Roman" w:hAnsi="Times New Roman" w:cs="Times New Roman"/>
+          <w:color w:val="auto"/>
+          <w:sz w:val="20"/>
+          <w:szCs w:val="20"/>
+        </w:rPr>
         <w:t xml:space="preserve"> </w:t>
       </w:r>
       <w:r>
@@ -4796,6 +6400,15 @@
           <w:sz w:val="20"/>
           <w:szCs w:val="20"/>
         </w:rPr>
+        <w:t>.</w:t>
+      </w:r>
+      <w:r>
+        <w:rPr>
+          <w:rFonts w:ascii="Times New Roman" w:hAnsi="Times New Roman" w:cs="Times New Roman"/>
+          <w:color w:val="auto"/>
+          <w:sz w:val="20"/>
+          <w:szCs w:val="20"/>
+        </w:rPr>
         <w:t xml:space="preserve"> </w:t>
       </w:r>
       <w:r>
@@ -4940,6 +6553,15 @@
           <w:szCs w:val="20"/>
         </w:rPr>
         <w:t>5</w:t>
+      </w:r>
+      <w:r>
+        <w:rPr>
+          <w:rFonts w:ascii="Times New Roman" w:hAnsi="Times New Roman" w:cs="Times New Roman"/>
+          <w:color w:val="auto"/>
+          <w:sz w:val="20"/>
+          <w:szCs w:val="20"/>
+        </w:rPr>
+        <w:t>.</w:t>
       </w:r>
       <w:r>
         <w:rPr>
@@ -5120,6 +6742,15 @@
           <w:sz w:val="20"/>
           <w:szCs w:val="20"/>
         </w:rPr>
+        <w:t>.</w:t>
+      </w:r>
+      <w:r>
+        <w:rPr>
+          <w:rFonts w:ascii="Times New Roman" w:hAnsi="Times New Roman" w:cs="Times New Roman"/>
+          <w:color w:val="auto"/>
+          <w:sz w:val="20"/>
+          <w:szCs w:val="20"/>
+        </w:rPr>
         <w:t xml:space="preserve"> </w:t>
       </w:r>
       <w:r>
@@ -5301,6 +6932,15 @@
           <w:sz w:val="20"/>
           <w:szCs w:val="20"/>
         </w:rPr>
+        <w:t>.</w:t>
+      </w:r>
+      <w:r>
+        <w:rPr>
+          <w:rFonts w:ascii="Times New Roman" w:hAnsi="Times New Roman" w:cs="Times New Roman"/>
+          <w:color w:val="auto"/>
+          <w:sz w:val="20"/>
+          <w:szCs w:val="20"/>
+        </w:rPr>
         <w:t xml:space="preserve"> </w:t>
       </w:r>
       <w:r>
@@ -5471,6 +7111,15 @@
           <w:sz w:val="20"/>
           <w:szCs w:val="20"/>
         </w:rPr>
+        <w:t>.</w:t>
+      </w:r>
+      <w:r>
+        <w:rPr>
+          <w:rFonts w:ascii="Times New Roman" w:hAnsi="Times New Roman" w:cs="Times New Roman"/>
+          <w:color w:val="auto"/>
+          <w:sz w:val="20"/>
+          <w:szCs w:val="20"/>
+        </w:rPr>
         <w:t xml:space="preserve"> </w:t>
       </w:r>
       <w:r>
@@ -5640,6 +7289,15 @@
           <w:sz w:val="20"/>
           <w:szCs w:val="20"/>
         </w:rPr>
+        <w:t>.</w:t>
+      </w:r>
+      <w:r>
+        <w:rPr>
+          <w:rFonts w:ascii="Times New Roman" w:hAnsi="Times New Roman" w:cs="Times New Roman"/>
+          <w:color w:val="auto"/>
+          <w:sz w:val="20"/>
+          <w:szCs w:val="20"/>
+        </w:rPr>
         <w:t xml:space="preserve"> </w:t>
       </w:r>
       <w:r>
@@ -5793,7 +7451,25 @@
           <w:sz w:val="20"/>
           <w:szCs w:val="20"/>
         </w:rPr>
-        <w:t>10 Program Komunikasi</w:t>
+        <w:t>10</w:t>
+      </w:r>
+      <w:r>
+        <w:rPr>
+          <w:rFonts w:ascii="Times New Roman" w:hAnsi="Times New Roman" w:cs="Times New Roman"/>
+          <w:color w:val="auto"/>
+          <w:sz w:val="20"/>
+          <w:szCs w:val="20"/>
+        </w:rPr>
+        <w:t>.</w:t>
+      </w:r>
+      <w:r>
+        <w:rPr>
+          <w:rFonts w:ascii="Times New Roman" w:hAnsi="Times New Roman" w:cs="Times New Roman"/>
+          <w:color w:val="auto"/>
+          <w:sz w:val="20"/>
+          <w:szCs w:val="20"/>
+        </w:rPr>
+        <w:t xml:space="preserve"> Program Komunikasi</w:t>
       </w:r>
     </w:p>
     <w:p>
@@ -5955,6 +7631,15 @@
           <w:szCs w:val="20"/>
         </w:rPr>
         <w:t>11</w:t>
+      </w:r>
+      <w:r>
+        <w:rPr>
+          <w:rFonts w:ascii="Times New Roman" w:hAnsi="Times New Roman" w:cs="Times New Roman"/>
+          <w:color w:val="auto"/>
+          <w:sz w:val="20"/>
+          <w:szCs w:val="20"/>
+        </w:rPr>
+        <w:t>.</w:t>
       </w:r>
       <w:r>
         <w:rPr>
@@ -6157,6 +7842,15 @@
           <w:sz w:val="20"/>
           <w:szCs w:val="20"/>
         </w:rPr>
+        <w:t>.</w:t>
+      </w:r>
+      <w:r>
+        <w:rPr>
+          <w:rFonts w:ascii="Times New Roman" w:hAnsi="Times New Roman" w:cs="Times New Roman"/>
+          <w:color w:val="auto"/>
+          <w:sz w:val="20"/>
+          <w:szCs w:val="20"/>
+        </w:rPr>
         <w:t xml:space="preserve"> </w:t>
       </w:r>
       <w:r>
@@ -6357,6 +8051,15 @@
           <w:sz w:val="20"/>
           <w:szCs w:val="20"/>
         </w:rPr>
+        <w:t>.</w:t>
+      </w:r>
+      <w:r>
+        <w:rPr>
+          <w:rFonts w:ascii="Times New Roman" w:hAnsi="Times New Roman" w:cs="Times New Roman"/>
+          <w:color w:val="auto"/>
+          <w:sz w:val="20"/>
+          <w:szCs w:val="20"/>
+        </w:rPr>
         <w:t xml:space="preserve"> </w:t>
       </w:r>
       <w:r>
@@ -8331,6 +10034,15 @@
           <w:sz w:val="20"/>
           <w:szCs w:val="20"/>
         </w:rPr>
+        <w:t>.</w:t>
+      </w:r>
+      <w:r>
+        <w:rPr>
+          <w:rFonts w:ascii="Times New Roman" w:hAnsi="Times New Roman" w:cs="Times New Roman"/>
+          <w:color w:val="auto"/>
+          <w:sz w:val="20"/>
+          <w:szCs w:val="20"/>
+        </w:rPr>
         <w:t xml:space="preserve"> </w:t>
       </w:r>
       <w:r>
@@ -9366,6 +11078,15 @@
           <w:sz w:val="20"/>
           <w:szCs w:val="20"/>
         </w:rPr>
+        <w:t>.</w:t>
+      </w:r>
+      <w:r>
+        <w:rPr>
+          <w:rFonts w:ascii="Times New Roman" w:hAnsi="Times New Roman" w:cs="Times New Roman"/>
+          <w:color w:val="auto"/>
+          <w:sz w:val="20"/>
+          <w:szCs w:val="20"/>
+        </w:rPr>
         <w:t xml:space="preserve"> </w:t>
       </w:r>
       <w:r>
@@ -10169,30 +11890,66 @@
         <w:jc w:val="center"/>
         <w:rPr>
           <w:rFonts w:ascii="Times New Roman" w:hAnsi="Times New Roman" w:cs="Times New Roman"/>
-          <w:sz w:val="24"/>
-          <w:szCs w:val="24"/>
-        </w:rPr>
-      </w:pPr>
-      <w:r>
-        <w:t xml:space="preserve">Gambar </w:t>
-      </w:r>
-      <w:r>
-        <w:fldChar w:fldCharType="begin"/>
-      </w:r>
-      <w:r>
-        <w:instrText xml:space="preserve"> SEQ Gambar \* ARABIC </w:instrText>
-      </w:r>
-      <w:r>
-        <w:fldChar w:fldCharType="separate"/>
-      </w:r>
-      <w:r>
-        <w:rPr>
-          <w:noProof/>
-        </w:rPr>
-        <w:t>2</w:t>
-      </w:r>
-      <w:r>
-        <w:fldChar w:fldCharType="end"/>
+          <w:b/>
+          <w:bCs/>
+          <w:color w:val="auto"/>
+          <w:sz w:val="28"/>
+          <w:szCs w:val="28"/>
+        </w:rPr>
+      </w:pPr>
+      <w:r>
+        <w:rPr>
+          <w:rFonts w:ascii="Times New Roman" w:hAnsi="Times New Roman" w:cs="Times New Roman"/>
+          <w:color w:val="auto"/>
+          <w:sz w:val="20"/>
+          <w:szCs w:val="20"/>
+        </w:rPr>
+        <w:t>Gambar II</w:t>
+      </w:r>
+      <w:r>
+        <w:rPr>
+          <w:rFonts w:ascii="Times New Roman" w:hAnsi="Times New Roman" w:cs="Times New Roman"/>
+          <w:color w:val="auto"/>
+          <w:sz w:val="20"/>
+          <w:szCs w:val="20"/>
+        </w:rPr>
+        <w:t>I</w:t>
+      </w:r>
+      <w:r>
+        <w:rPr>
+          <w:rFonts w:ascii="Times New Roman" w:hAnsi="Times New Roman" w:cs="Times New Roman"/>
+          <w:color w:val="auto"/>
+          <w:sz w:val="20"/>
+          <w:szCs w:val="20"/>
+        </w:rPr>
+        <w:t>.</w:t>
+      </w:r>
+      <w:r>
+        <w:rPr>
+          <w:rFonts w:ascii="Times New Roman" w:hAnsi="Times New Roman" w:cs="Times New Roman"/>
+          <w:color w:val="auto"/>
+          <w:sz w:val="20"/>
+          <w:szCs w:val="20"/>
+        </w:rPr>
+        <w:t>1.</w:t>
+      </w:r>
+      <w:r>
+        <w:rPr>
+          <w:rFonts w:ascii="Times New Roman" w:hAnsi="Times New Roman" w:cs="Times New Roman"/>
+          <w:color w:val="auto"/>
+          <w:sz w:val="20"/>
+          <w:szCs w:val="20"/>
+        </w:rPr>
+        <w:t xml:space="preserve"> </w:t>
+      </w:r>
+      <w:r>
+        <w:rPr>
+          <w:rFonts w:ascii="Times New Roman" w:hAnsi="Times New Roman" w:cs="Times New Roman"/>
+          <w:color w:val="auto"/>
+          <w:sz w:val="20"/>
+          <w:szCs w:val="20"/>
+        </w:rPr>
+        <w:t>Use Case Diagram Siswa</w:t>
       </w:r>
     </w:p>
     <w:p>
@@ -10278,42 +12035,85 @@
         <w:jc w:val="center"/>
         <w:rPr>
           <w:rFonts w:ascii="Times New Roman" w:hAnsi="Times New Roman" w:cs="Times New Roman"/>
-          <w:sz w:val="24"/>
-          <w:szCs w:val="24"/>
-        </w:rPr>
-      </w:pPr>
-      <w:r>
-        <w:t xml:space="preserve">Gambar </w:t>
-      </w:r>
-      <w:r>
-        <w:fldChar w:fldCharType="begin"/>
-      </w:r>
-      <w:r>
-        <w:instrText xml:space="preserve"> SEQ Gambar \* ARABIC </w:instrText>
-      </w:r>
-      <w:r>
-        <w:fldChar w:fldCharType="separate"/>
-      </w:r>
-      <w:r>
-        <w:rPr>
-          <w:noProof/>
-        </w:rPr>
-        <w:t>3</w:t>
-      </w:r>
-      <w:r>
-        <w:fldChar w:fldCharType="end"/>
-      </w:r>
-    </w:p>
-    <w:p>
-      <w:pPr>
-        <w:spacing w:line="480" w:lineRule="auto"/>
-        <w:jc w:val="both"/>
-        <w:rPr>
-          <w:rFonts w:ascii="Times New Roman" w:hAnsi="Times New Roman" w:cs="Times New Roman"/>
-          <w:sz w:val="24"/>
-          <w:szCs w:val="24"/>
-        </w:rPr>
-      </w:pPr>
+          <w:b/>
+          <w:bCs/>
+          <w:color w:val="auto"/>
+          <w:sz w:val="28"/>
+          <w:szCs w:val="28"/>
+        </w:rPr>
+      </w:pPr>
+      <w:r>
+        <w:rPr>
+          <w:rFonts w:ascii="Times New Roman" w:hAnsi="Times New Roman" w:cs="Times New Roman"/>
+          <w:color w:val="auto"/>
+          <w:sz w:val="20"/>
+          <w:szCs w:val="20"/>
+        </w:rPr>
+        <w:t>Gambar II</w:t>
+      </w:r>
+      <w:r>
+        <w:rPr>
+          <w:rFonts w:ascii="Times New Roman" w:hAnsi="Times New Roman" w:cs="Times New Roman"/>
+          <w:color w:val="auto"/>
+          <w:sz w:val="20"/>
+          <w:szCs w:val="20"/>
+        </w:rPr>
+        <w:t>I</w:t>
+      </w:r>
+      <w:r>
+        <w:rPr>
+          <w:rFonts w:ascii="Times New Roman" w:hAnsi="Times New Roman" w:cs="Times New Roman"/>
+          <w:color w:val="auto"/>
+          <w:sz w:val="20"/>
+          <w:szCs w:val="20"/>
+        </w:rPr>
+        <w:t>.</w:t>
+      </w:r>
+      <w:r>
+        <w:rPr>
+          <w:rFonts w:ascii="Times New Roman" w:hAnsi="Times New Roman" w:cs="Times New Roman"/>
+          <w:color w:val="auto"/>
+          <w:sz w:val="20"/>
+          <w:szCs w:val="20"/>
+        </w:rPr>
+        <w:t>2</w:t>
+      </w:r>
+      <w:r>
+        <w:rPr>
+          <w:rFonts w:ascii="Times New Roman" w:hAnsi="Times New Roman" w:cs="Times New Roman"/>
+          <w:color w:val="auto"/>
+          <w:sz w:val="20"/>
+          <w:szCs w:val="20"/>
+        </w:rPr>
+        <w:t>.</w:t>
+      </w:r>
+      <w:r>
+        <w:rPr>
+          <w:rFonts w:ascii="Times New Roman" w:hAnsi="Times New Roman" w:cs="Times New Roman"/>
+          <w:color w:val="auto"/>
+          <w:sz w:val="20"/>
+          <w:szCs w:val="20"/>
+        </w:rPr>
+        <w:t xml:space="preserve"> </w:t>
+      </w:r>
+      <w:r>
+        <w:rPr>
+          <w:rFonts w:ascii="Times New Roman" w:hAnsi="Times New Roman" w:cs="Times New Roman"/>
+          <w:color w:val="auto"/>
+          <w:sz w:val="20"/>
+          <w:szCs w:val="20"/>
+        </w:rPr>
+        <w:t xml:space="preserve">Use Case Diagram </w:t>
+      </w:r>
+      <w:r>
+        <w:rPr>
+          <w:rFonts w:ascii="Times New Roman" w:hAnsi="Times New Roman" w:cs="Times New Roman"/>
+          <w:color w:val="auto"/>
+          <w:sz w:val="20"/>
+          <w:szCs w:val="20"/>
+        </w:rPr>
+        <w:t>Petugas</w:t>
+      </w:r>
     </w:p>
     <w:p>
       <w:pPr>
@@ -10516,27 +12316,77 @@
       <w:pPr>
         <w:pStyle w:val="Caption"/>
         <w:jc w:val="center"/>
-      </w:pPr>
-      <w:r>
-        <w:t xml:space="preserve">Gambar </w:t>
-      </w:r>
-      <w:r>
-        <w:fldChar w:fldCharType="begin"/>
-      </w:r>
-      <w:r>
-        <w:instrText xml:space="preserve"> SEQ Gambar \* ARABIC </w:instrText>
-      </w:r>
-      <w:r>
-        <w:fldChar w:fldCharType="separate"/>
-      </w:r>
-      <w:r>
-        <w:rPr>
-          <w:noProof/>
-        </w:rPr>
-        <w:t>4</w:t>
-      </w:r>
-      <w:r>
-        <w:fldChar w:fldCharType="end"/>
+        <w:rPr>
+          <w:rFonts w:ascii="Times New Roman" w:hAnsi="Times New Roman" w:cs="Times New Roman"/>
+          <w:b/>
+          <w:bCs/>
+          <w:color w:val="auto"/>
+          <w:sz w:val="28"/>
+          <w:szCs w:val="28"/>
+        </w:rPr>
+      </w:pPr>
+      <w:r>
+        <w:rPr>
+          <w:rFonts w:ascii="Times New Roman" w:hAnsi="Times New Roman" w:cs="Times New Roman"/>
+          <w:color w:val="auto"/>
+          <w:sz w:val="20"/>
+          <w:szCs w:val="20"/>
+        </w:rPr>
+        <w:t>Gambar II</w:t>
+      </w:r>
+      <w:r>
+        <w:rPr>
+          <w:rFonts w:ascii="Times New Roman" w:hAnsi="Times New Roman" w:cs="Times New Roman"/>
+          <w:color w:val="auto"/>
+          <w:sz w:val="20"/>
+          <w:szCs w:val="20"/>
+        </w:rPr>
+        <w:t>I</w:t>
+      </w:r>
+      <w:r>
+        <w:rPr>
+          <w:rFonts w:ascii="Times New Roman" w:hAnsi="Times New Roman" w:cs="Times New Roman"/>
+          <w:color w:val="auto"/>
+          <w:sz w:val="20"/>
+          <w:szCs w:val="20"/>
+        </w:rPr>
+        <w:t>.</w:t>
+      </w:r>
+      <w:r>
+        <w:rPr>
+          <w:rFonts w:ascii="Times New Roman" w:hAnsi="Times New Roman" w:cs="Times New Roman"/>
+          <w:color w:val="auto"/>
+          <w:sz w:val="20"/>
+          <w:szCs w:val="20"/>
+        </w:rPr>
+        <w:t>3</w:t>
+      </w:r>
+      <w:r>
+        <w:rPr>
+          <w:rFonts w:ascii="Times New Roman" w:hAnsi="Times New Roman" w:cs="Times New Roman"/>
+          <w:color w:val="auto"/>
+          <w:sz w:val="20"/>
+          <w:szCs w:val="20"/>
+        </w:rPr>
+        <w:t>.</w:t>
+      </w:r>
+      <w:r>
+        <w:rPr>
+          <w:rFonts w:ascii="Times New Roman" w:hAnsi="Times New Roman" w:cs="Times New Roman"/>
+          <w:color w:val="auto"/>
+          <w:sz w:val="20"/>
+          <w:szCs w:val="20"/>
+        </w:rPr>
+        <w:t xml:space="preserve"> </w:t>
+      </w:r>
+      <w:r>
+        <w:rPr>
+          <w:rFonts w:ascii="Times New Roman" w:hAnsi="Times New Roman" w:cs="Times New Roman"/>
+          <w:color w:val="auto"/>
+          <w:sz w:val="20"/>
+          <w:szCs w:val="20"/>
+        </w:rPr>
+        <w:t>Tampilan Login</w:t>
       </w:r>
     </w:p>
     <w:p/>
@@ -10658,27 +12508,68 @@
       <w:pPr>
         <w:pStyle w:val="Caption"/>
         <w:jc w:val="center"/>
-      </w:pPr>
-      <w:r>
-        <w:t xml:space="preserve">Gambar </w:t>
-      </w:r>
-      <w:r>
-        <w:fldChar w:fldCharType="begin"/>
-      </w:r>
-      <w:r>
-        <w:instrText xml:space="preserve"> SEQ Gambar \* ARABIC </w:instrText>
-      </w:r>
-      <w:r>
-        <w:fldChar w:fldCharType="separate"/>
-      </w:r>
-      <w:r>
-        <w:rPr>
-          <w:noProof/>
-        </w:rPr>
-        <w:t>5</w:t>
-      </w:r>
-      <w:r>
-        <w:fldChar w:fldCharType="end"/>
+        <w:rPr>
+          <w:rFonts w:ascii="Times New Roman" w:hAnsi="Times New Roman" w:cs="Times New Roman"/>
+          <w:b/>
+          <w:bCs/>
+          <w:color w:val="auto"/>
+          <w:sz w:val="28"/>
+          <w:szCs w:val="28"/>
+        </w:rPr>
+      </w:pPr>
+      <w:r>
+        <w:rPr>
+          <w:rFonts w:ascii="Times New Roman" w:hAnsi="Times New Roman" w:cs="Times New Roman"/>
+          <w:color w:val="auto"/>
+          <w:sz w:val="20"/>
+          <w:szCs w:val="20"/>
+        </w:rPr>
+        <w:t>Gambar II</w:t>
+      </w:r>
+      <w:r>
+        <w:rPr>
+          <w:rFonts w:ascii="Times New Roman" w:hAnsi="Times New Roman" w:cs="Times New Roman"/>
+          <w:color w:val="auto"/>
+          <w:sz w:val="20"/>
+          <w:szCs w:val="20"/>
+        </w:rPr>
+        <w:t>I</w:t>
+      </w:r>
+      <w:r>
+        <w:rPr>
+          <w:rFonts w:ascii="Times New Roman" w:hAnsi="Times New Roman" w:cs="Times New Roman"/>
+          <w:color w:val="auto"/>
+          <w:sz w:val="20"/>
+          <w:szCs w:val="20"/>
+        </w:rPr>
+        <w:t>.</w:t>
+      </w:r>
+      <w:r>
+        <w:rPr>
+          <w:rFonts w:ascii="Times New Roman" w:hAnsi="Times New Roman" w:cs="Times New Roman"/>
+          <w:color w:val="auto"/>
+          <w:sz w:val="20"/>
+          <w:szCs w:val="20"/>
+        </w:rPr>
+        <w:t>4</w:t>
+      </w:r>
+      <w:r>
+        <w:rPr>
+          <w:rFonts w:ascii="Times New Roman" w:hAnsi="Times New Roman" w:cs="Times New Roman"/>
+          <w:color w:val="auto"/>
+          <w:sz w:val="20"/>
+          <w:szCs w:val="20"/>
+        </w:rPr>
+        <w:t>.</w:t>
+      </w:r>
+      <w:r>
+        <w:rPr>
+          <w:rFonts w:ascii="Times New Roman" w:hAnsi="Times New Roman" w:cs="Times New Roman"/>
+          <w:color w:val="auto"/>
+          <w:sz w:val="20"/>
+          <w:szCs w:val="20"/>
+        </w:rPr>
+        <w:t xml:space="preserve"> Tampilan Menu Utama</w:t>
       </w:r>
     </w:p>
     <w:p/>
@@ -10799,27 +12690,68 @@
       <w:pPr>
         <w:pStyle w:val="Caption"/>
         <w:jc w:val="center"/>
-      </w:pPr>
-      <w:r>
-        <w:t xml:space="preserve">Gambar </w:t>
-      </w:r>
-      <w:r>
-        <w:fldChar w:fldCharType="begin"/>
-      </w:r>
-      <w:r>
-        <w:instrText xml:space="preserve"> SEQ Gambar \* ARABIC </w:instrText>
-      </w:r>
-      <w:r>
-        <w:fldChar w:fldCharType="separate"/>
-      </w:r>
-      <w:r>
-        <w:rPr>
-          <w:noProof/>
-        </w:rPr>
-        <w:t>6</w:t>
-      </w:r>
-      <w:r>
-        <w:fldChar w:fldCharType="end"/>
+        <w:rPr>
+          <w:rFonts w:ascii="Times New Roman" w:hAnsi="Times New Roman" w:cs="Times New Roman"/>
+          <w:b/>
+          <w:bCs/>
+          <w:color w:val="auto"/>
+          <w:sz w:val="28"/>
+          <w:szCs w:val="28"/>
+        </w:rPr>
+      </w:pPr>
+      <w:r>
+        <w:rPr>
+          <w:rFonts w:ascii="Times New Roman" w:hAnsi="Times New Roman" w:cs="Times New Roman"/>
+          <w:color w:val="auto"/>
+          <w:sz w:val="20"/>
+          <w:szCs w:val="20"/>
+        </w:rPr>
+        <w:t>Gambar II</w:t>
+      </w:r>
+      <w:r>
+        <w:rPr>
+          <w:rFonts w:ascii="Times New Roman" w:hAnsi="Times New Roman" w:cs="Times New Roman"/>
+          <w:color w:val="auto"/>
+          <w:sz w:val="20"/>
+          <w:szCs w:val="20"/>
+        </w:rPr>
+        <w:t>I</w:t>
+      </w:r>
+      <w:r>
+        <w:rPr>
+          <w:rFonts w:ascii="Times New Roman" w:hAnsi="Times New Roman" w:cs="Times New Roman"/>
+          <w:color w:val="auto"/>
+          <w:sz w:val="20"/>
+          <w:szCs w:val="20"/>
+        </w:rPr>
+        <w:t>.</w:t>
+      </w:r>
+      <w:r>
+        <w:rPr>
+          <w:rFonts w:ascii="Times New Roman" w:hAnsi="Times New Roman" w:cs="Times New Roman"/>
+          <w:color w:val="auto"/>
+          <w:sz w:val="20"/>
+          <w:szCs w:val="20"/>
+        </w:rPr>
+        <w:t>5</w:t>
+      </w:r>
+      <w:r>
+        <w:rPr>
+          <w:rFonts w:ascii="Times New Roman" w:hAnsi="Times New Roman" w:cs="Times New Roman"/>
+          <w:color w:val="auto"/>
+          <w:sz w:val="20"/>
+          <w:szCs w:val="20"/>
+        </w:rPr>
+        <w:t>.</w:t>
+      </w:r>
+      <w:r>
+        <w:rPr>
+          <w:rFonts w:ascii="Times New Roman" w:hAnsi="Times New Roman" w:cs="Times New Roman"/>
+          <w:color w:val="auto"/>
+          <w:sz w:val="20"/>
+          <w:szCs w:val="20"/>
+        </w:rPr>
+        <w:t xml:space="preserve"> Tampilan Menu Anggota</w:t>
       </w:r>
     </w:p>
     <w:p/>
@@ -10957,32 +12889,67 @@
         <w:jc w:val="center"/>
         <w:rPr>
           <w:rFonts w:ascii="Times New Roman" w:hAnsi="Times New Roman" w:cs="Times New Roman"/>
-          <w:sz w:val="24"/>
-          <w:szCs w:val="24"/>
-        </w:rPr>
-      </w:pPr>
-      <w:r>
-        <w:t xml:space="preserve">Gambar </w:t>
-      </w:r>
-      <w:r>
-        <w:fldChar w:fldCharType="begin"/>
-      </w:r>
-      <w:r>
-        <w:instrText xml:space="preserve"> SEQ Gambar \* ARABIC </w:instrText>
-      </w:r>
-      <w:r>
-        <w:fldChar w:fldCharType="separate"/>
-      </w:r>
-      <w:r>
-        <w:rPr>
-          <w:noProof/>
-        </w:rPr>
-        <w:t>7</w:t>
-      </w:r>
-      <w:r>
-        <w:fldChar w:fldCharType="end"/>
-      </w:r>
-    </w:p>
+          <w:color w:val="auto"/>
+          <w:sz w:val="20"/>
+          <w:szCs w:val="20"/>
+        </w:rPr>
+      </w:pPr>
+      <w:r>
+        <w:rPr>
+          <w:rFonts w:ascii="Times New Roman" w:hAnsi="Times New Roman" w:cs="Times New Roman"/>
+          <w:color w:val="auto"/>
+          <w:sz w:val="20"/>
+          <w:szCs w:val="20"/>
+        </w:rPr>
+        <w:t>Gambar II</w:t>
+      </w:r>
+      <w:r>
+        <w:rPr>
+          <w:rFonts w:ascii="Times New Roman" w:hAnsi="Times New Roman" w:cs="Times New Roman"/>
+          <w:color w:val="auto"/>
+          <w:sz w:val="20"/>
+          <w:szCs w:val="20"/>
+        </w:rPr>
+        <w:t>I</w:t>
+      </w:r>
+      <w:r>
+        <w:rPr>
+          <w:rFonts w:ascii="Times New Roman" w:hAnsi="Times New Roman" w:cs="Times New Roman"/>
+          <w:color w:val="auto"/>
+          <w:sz w:val="20"/>
+          <w:szCs w:val="20"/>
+        </w:rPr>
+        <w:t>.</w:t>
+      </w:r>
+      <w:r>
+        <w:rPr>
+          <w:rFonts w:ascii="Times New Roman" w:hAnsi="Times New Roman" w:cs="Times New Roman"/>
+          <w:color w:val="auto"/>
+          <w:sz w:val="20"/>
+          <w:szCs w:val="20"/>
+        </w:rPr>
+        <w:t>6</w:t>
+      </w:r>
+      <w:r>
+        <w:rPr>
+          <w:rFonts w:ascii="Times New Roman" w:hAnsi="Times New Roman" w:cs="Times New Roman"/>
+          <w:color w:val="auto"/>
+          <w:sz w:val="20"/>
+          <w:szCs w:val="20"/>
+        </w:rPr>
+        <w:t>.</w:t>
+      </w:r>
+      <w:r>
+        <w:rPr>
+          <w:rFonts w:ascii="Times New Roman" w:hAnsi="Times New Roman" w:cs="Times New Roman"/>
+          <w:color w:val="auto"/>
+          <w:sz w:val="20"/>
+          <w:szCs w:val="20"/>
+        </w:rPr>
+        <w:t xml:space="preserve"> Tampilan Menu Buku</w:t>
+      </w:r>
+    </w:p>
+    <w:p/>
     <w:p>
       <w:pPr>
         <w:pStyle w:val="ListParagraph"/>
@@ -11008,6 +12975,7 @@
           <w:sz w:val="24"/>
           <w:szCs w:val="24"/>
         </w:rPr>
+        <w:lastRenderedPageBreak/>
         <w:t>Desain Tampilan Menu Pinjaman</w:t>
       </w:r>
     </w:p>
@@ -11028,7 +12996,6 @@
           <w:sz w:val="24"/>
           <w:szCs w:val="24"/>
         </w:rPr>
-        <w:lastRenderedPageBreak/>
         <w:t>Desain Tampilan Menu Peminjaman merupakan menu yang digunakan mengelola Peminjaman, antara lain Input Peminjaman, Data Peminjaman, dan Cetak.</w:t>
       </w:r>
     </w:p>
@@ -11100,27 +13067,68 @@
       <w:pPr>
         <w:pStyle w:val="Caption"/>
         <w:jc w:val="center"/>
-      </w:pPr>
-      <w:r>
-        <w:t xml:space="preserve">Gambar </w:t>
-      </w:r>
-      <w:r>
-        <w:fldChar w:fldCharType="begin"/>
-      </w:r>
-      <w:r>
-        <w:instrText xml:space="preserve"> SEQ Gambar \* ARABIC </w:instrText>
-      </w:r>
-      <w:r>
-        <w:fldChar w:fldCharType="separate"/>
-      </w:r>
-      <w:r>
-        <w:rPr>
-          <w:noProof/>
-        </w:rPr>
-        <w:t>8</w:t>
-      </w:r>
-      <w:r>
-        <w:fldChar w:fldCharType="end"/>
+        <w:rPr>
+          <w:rFonts w:ascii="Times New Roman" w:hAnsi="Times New Roman" w:cs="Times New Roman"/>
+          <w:b/>
+          <w:bCs/>
+          <w:color w:val="auto"/>
+          <w:sz w:val="28"/>
+          <w:szCs w:val="28"/>
+        </w:rPr>
+      </w:pPr>
+      <w:r>
+        <w:rPr>
+          <w:rFonts w:ascii="Times New Roman" w:hAnsi="Times New Roman" w:cs="Times New Roman"/>
+          <w:color w:val="auto"/>
+          <w:sz w:val="20"/>
+          <w:szCs w:val="20"/>
+        </w:rPr>
+        <w:t>Gambar II</w:t>
+      </w:r>
+      <w:r>
+        <w:rPr>
+          <w:rFonts w:ascii="Times New Roman" w:hAnsi="Times New Roman" w:cs="Times New Roman"/>
+          <w:color w:val="auto"/>
+          <w:sz w:val="20"/>
+          <w:szCs w:val="20"/>
+        </w:rPr>
+        <w:t>I</w:t>
+      </w:r>
+      <w:r>
+        <w:rPr>
+          <w:rFonts w:ascii="Times New Roman" w:hAnsi="Times New Roman" w:cs="Times New Roman"/>
+          <w:color w:val="auto"/>
+          <w:sz w:val="20"/>
+          <w:szCs w:val="20"/>
+        </w:rPr>
+        <w:t>.</w:t>
+      </w:r>
+      <w:r>
+        <w:rPr>
+          <w:rFonts w:ascii="Times New Roman" w:hAnsi="Times New Roman" w:cs="Times New Roman"/>
+          <w:color w:val="auto"/>
+          <w:sz w:val="20"/>
+          <w:szCs w:val="20"/>
+        </w:rPr>
+        <w:t>7</w:t>
+      </w:r>
+      <w:r>
+        <w:rPr>
+          <w:rFonts w:ascii="Times New Roman" w:hAnsi="Times New Roman" w:cs="Times New Roman"/>
+          <w:color w:val="auto"/>
+          <w:sz w:val="20"/>
+          <w:szCs w:val="20"/>
+        </w:rPr>
+        <w:t>.</w:t>
+      </w:r>
+      <w:r>
+        <w:rPr>
+          <w:rFonts w:ascii="Times New Roman" w:hAnsi="Times New Roman" w:cs="Times New Roman"/>
+          <w:color w:val="auto"/>
+          <w:sz w:val="20"/>
+          <w:szCs w:val="20"/>
+        </w:rPr>
+        <w:t xml:space="preserve"> Tampilan Menu Peminjaman</w:t>
       </w:r>
     </w:p>
     <w:p/>
@@ -11257,31 +13265,66 @@
         <w:jc w:val="center"/>
         <w:rPr>
           <w:rFonts w:ascii="Times New Roman" w:hAnsi="Times New Roman" w:cs="Times New Roman"/>
-          <w:sz w:val="24"/>
-          <w:szCs w:val="24"/>
-          <w:lang w:val="id-ID"/>
-        </w:rPr>
-      </w:pPr>
-      <w:r>
-        <w:t xml:space="preserve">Gambar </w:t>
-      </w:r>
-      <w:r>
-        <w:fldChar w:fldCharType="begin"/>
-      </w:r>
-      <w:r>
-        <w:instrText xml:space="preserve"> SEQ Gambar \* ARABIC </w:instrText>
-      </w:r>
-      <w:r>
-        <w:fldChar w:fldCharType="separate"/>
-      </w:r>
-      <w:r>
-        <w:rPr>
-          <w:noProof/>
-        </w:rPr>
-        <w:t>9</w:t>
-      </w:r>
-      <w:r>
-        <w:fldChar w:fldCharType="end"/>
+          <w:b/>
+          <w:bCs/>
+          <w:color w:val="auto"/>
+          <w:sz w:val="28"/>
+          <w:szCs w:val="28"/>
+        </w:rPr>
+      </w:pPr>
+      <w:r>
+        <w:rPr>
+          <w:rFonts w:ascii="Times New Roman" w:hAnsi="Times New Roman" w:cs="Times New Roman"/>
+          <w:color w:val="auto"/>
+          <w:sz w:val="20"/>
+          <w:szCs w:val="20"/>
+        </w:rPr>
+        <w:t>Gambar II</w:t>
+      </w:r>
+      <w:r>
+        <w:rPr>
+          <w:rFonts w:ascii="Times New Roman" w:hAnsi="Times New Roman" w:cs="Times New Roman"/>
+          <w:color w:val="auto"/>
+          <w:sz w:val="20"/>
+          <w:szCs w:val="20"/>
+        </w:rPr>
+        <w:t>I</w:t>
+      </w:r>
+      <w:r>
+        <w:rPr>
+          <w:rFonts w:ascii="Times New Roman" w:hAnsi="Times New Roman" w:cs="Times New Roman"/>
+          <w:color w:val="auto"/>
+          <w:sz w:val="20"/>
+          <w:szCs w:val="20"/>
+        </w:rPr>
+        <w:t>.</w:t>
+      </w:r>
+      <w:r>
+        <w:rPr>
+          <w:rFonts w:ascii="Times New Roman" w:hAnsi="Times New Roman" w:cs="Times New Roman"/>
+          <w:color w:val="auto"/>
+          <w:sz w:val="20"/>
+          <w:szCs w:val="20"/>
+        </w:rPr>
+        <w:t>8</w:t>
+      </w:r>
+      <w:r>
+        <w:rPr>
+          <w:rFonts w:ascii="Times New Roman" w:hAnsi="Times New Roman" w:cs="Times New Roman"/>
+          <w:color w:val="auto"/>
+          <w:sz w:val="20"/>
+          <w:szCs w:val="20"/>
+        </w:rPr>
+        <w:t>.</w:t>
+      </w:r>
+      <w:r>
+        <w:rPr>
+          <w:rFonts w:ascii="Times New Roman" w:hAnsi="Times New Roman" w:cs="Times New Roman"/>
+          <w:color w:val="auto"/>
+          <w:sz w:val="20"/>
+          <w:szCs w:val="20"/>
+        </w:rPr>
+        <w:t xml:space="preserve"> Tampilan Menu Pengembalian</w:t>
       </w:r>
     </w:p>
     <w:p>
@@ -11322,7 +13365,6 @@
           <w:sz w:val="24"/>
           <w:szCs w:val="24"/>
         </w:rPr>
-        <w:lastRenderedPageBreak/>
         <w:t>Desain Tampilan Menu Keluar</w:t>
       </w:r>
     </w:p>
@@ -11418,31 +13460,66 @@
         <w:jc w:val="center"/>
         <w:rPr>
           <w:rFonts w:ascii="Times New Roman" w:hAnsi="Times New Roman" w:cs="Times New Roman"/>
-          <w:sz w:val="24"/>
-          <w:szCs w:val="24"/>
-          <w:lang w:val="id-ID"/>
-        </w:rPr>
-      </w:pPr>
-      <w:r>
-        <w:t xml:space="preserve">Gambar </w:t>
-      </w:r>
-      <w:r>
-        <w:fldChar w:fldCharType="begin"/>
-      </w:r>
-      <w:r>
-        <w:instrText xml:space="preserve"> SEQ Gambar \* ARABIC </w:instrText>
-      </w:r>
-      <w:r>
-        <w:fldChar w:fldCharType="separate"/>
-      </w:r>
-      <w:r>
-        <w:rPr>
-          <w:noProof/>
-        </w:rPr>
-        <w:t>10</w:t>
-      </w:r>
-      <w:r>
-        <w:fldChar w:fldCharType="end"/>
+          <w:b/>
+          <w:bCs/>
+          <w:color w:val="auto"/>
+          <w:sz w:val="28"/>
+          <w:szCs w:val="28"/>
+        </w:rPr>
+      </w:pPr>
+      <w:r>
+        <w:rPr>
+          <w:rFonts w:ascii="Times New Roman" w:hAnsi="Times New Roman" w:cs="Times New Roman"/>
+          <w:color w:val="auto"/>
+          <w:sz w:val="20"/>
+          <w:szCs w:val="20"/>
+        </w:rPr>
+        <w:t>Gambar II</w:t>
+      </w:r>
+      <w:r>
+        <w:rPr>
+          <w:rFonts w:ascii="Times New Roman" w:hAnsi="Times New Roman" w:cs="Times New Roman"/>
+          <w:color w:val="auto"/>
+          <w:sz w:val="20"/>
+          <w:szCs w:val="20"/>
+        </w:rPr>
+        <w:t>I</w:t>
+      </w:r>
+      <w:r>
+        <w:rPr>
+          <w:rFonts w:ascii="Times New Roman" w:hAnsi="Times New Roman" w:cs="Times New Roman"/>
+          <w:color w:val="auto"/>
+          <w:sz w:val="20"/>
+          <w:szCs w:val="20"/>
+        </w:rPr>
+        <w:t>.</w:t>
+      </w:r>
+      <w:r>
+        <w:rPr>
+          <w:rFonts w:ascii="Times New Roman" w:hAnsi="Times New Roman" w:cs="Times New Roman"/>
+          <w:color w:val="auto"/>
+          <w:sz w:val="20"/>
+          <w:szCs w:val="20"/>
+        </w:rPr>
+        <w:t>9</w:t>
+      </w:r>
+      <w:r>
+        <w:rPr>
+          <w:rFonts w:ascii="Times New Roman" w:hAnsi="Times New Roman" w:cs="Times New Roman"/>
+          <w:color w:val="auto"/>
+          <w:sz w:val="20"/>
+          <w:szCs w:val="20"/>
+        </w:rPr>
+        <w:t>.</w:t>
+      </w:r>
+      <w:r>
+        <w:rPr>
+          <w:rFonts w:ascii="Times New Roman" w:hAnsi="Times New Roman" w:cs="Times New Roman"/>
+          <w:color w:val="auto"/>
+          <w:sz w:val="20"/>
+          <w:szCs w:val="20"/>
+        </w:rPr>
+        <w:t xml:space="preserve"> Tampilan Menu Keluar</w:t>
       </w:r>
     </w:p>
     <w:p>

</xml_diff>